<commit_message>
initial design with react and backend initialization
</commit_message>
<xml_diff>
--- a/Student Billing System Proposal.docx
+++ b/Student Billing System Proposal.docx
@@ -112,7 +112,7 @@
                     </pic:cNvPicPr>
                   </pic:nvPicPr>
                   <pic:blipFill>
-                    <a:blip r:embed="rId6" cstate="print">
+                    <a:blip r:embed="rId8" cstate="print">
                       <a:extLst>
                         <a:ext uri="{28A0092B-C50C-407E-A947-70E740481C1C}">
                           <a14:useLocalDpi xmlns:a14="http://schemas.microsoft.com/office/drawing/2010/main" val="0"/>
@@ -301,12 +301,21 @@
           <w:bCs/>
         </w:rPr>
       </w:pPr>
+      <w:proofErr w:type="spellStart"/>
       <w:r>
         <w:rPr>
           <w:b/>
           <w:bCs/>
         </w:rPr>
-        <w:t>Padmashree International College</w:t>
+        <w:t>Padmashree</w:t>
+      </w:r>
+      <w:proofErr w:type="spellEnd"/>
+      <w:r>
+        <w:rPr>
+          <w:b/>
+          <w:bCs/>
+        </w:rPr>
+        <w:t xml:space="preserve"> International College</w:t>
       </w:r>
       <w:r>
         <w:rPr>
@@ -326,12 +335,21 @@
           <w:bCs/>
         </w:rPr>
       </w:pPr>
+      <w:proofErr w:type="spellStart"/>
       <w:r>
         <w:rPr>
           <w:b/>
           <w:bCs/>
         </w:rPr>
-        <w:t>Tinkune, Kathmandu</w:t>
+        <w:t>Tinkune</w:t>
+      </w:r>
+      <w:proofErr w:type="spellEnd"/>
+      <w:r>
+        <w:rPr>
+          <w:b/>
+          <w:bCs/>
+        </w:rPr>
+        <w:t>, Kathmandu</w:t>
       </w:r>
     </w:p>
     <w:p>
@@ -462,7 +480,15 @@
               <w:spacing w:line="360" w:lineRule="auto"/>
             </w:pPr>
             <w:r>
-              <w:t xml:space="preserve">Year/Sem :- 2079 / Fourth Semester </w:t>
+              <w:t>Year/</w:t>
+            </w:r>
+            <w:proofErr w:type="gramStart"/>
+            <w:r>
+              <w:t>Sem :</w:t>
+            </w:r>
+            <w:proofErr w:type="gramEnd"/>
+            <w:r>
+              <w:t xml:space="preserve">- 2079 / Fourth Semester </w:t>
             </w:r>
           </w:p>
         </w:tc>
@@ -476,7 +502,15 @@
               <w:spacing w:line="360" w:lineRule="auto"/>
             </w:pPr>
             <w:r>
-              <w:t>Year/Sem :- 2079 / Fourth Semester</w:t>
+              <w:t>Year/</w:t>
+            </w:r>
+            <w:proofErr w:type="gramStart"/>
+            <w:r>
+              <w:t>Sem :</w:t>
+            </w:r>
+            <w:proofErr w:type="gramEnd"/>
+            <w:r>
+              <w:t>- 2079 / Fourth Semester</w:t>
             </w:r>
           </w:p>
         </w:tc>
@@ -561,7 +595,15 @@
               <w:spacing w:line="360" w:lineRule="auto"/>
             </w:pPr>
             <w:r>
-              <w:t xml:space="preserve">Exam Roll Number :- </w:t>
+              <w:t xml:space="preserve">Exam Roll </w:t>
+            </w:r>
+            <w:proofErr w:type="gramStart"/>
+            <w:r>
+              <w:t>Number :</w:t>
+            </w:r>
+            <w:proofErr w:type="gramEnd"/>
+            <w:r>
+              <w:t xml:space="preserve">- </w:t>
             </w:r>
             <w:r>
               <w:t>220118</w:t>
@@ -578,23 +620,48 @@
               <w:spacing w:line="360" w:lineRule="auto"/>
             </w:pPr>
             <w:r>
-              <w:t xml:space="preserve">Exam Roll Number :- 220133 </w:t>
+              <w:t xml:space="preserve">Exam Roll </w:t>
+            </w:r>
+            <w:proofErr w:type="gramStart"/>
+            <w:r>
+              <w:t>Number :</w:t>
+            </w:r>
+            <w:proofErr w:type="gramEnd"/>
+            <w:r>
+              <w:t xml:space="preserve">- 220133 </w:t>
             </w:r>
           </w:p>
         </w:tc>
       </w:tr>
     </w:tbl>
+    <w:p>
+      <w:pPr>
+        <w:sectPr>
+          <w:footerReference w:type="default" r:id="rId9"/>
+          <w:pgSz w:w="11906" w:h="16838" w:code="9"/>
+          <w:pgMar w:top="1440" w:right="1440" w:bottom="1440" w:left="1800" w:header="720" w:footer="720" w:gutter="0"/>
+          <w:pgNumType w:fmt="lowerRoman" w:start="1"/>
+          <w:cols w:space="720"/>
+          <w:docGrid w:linePitch="360"/>
+        </w:sectPr>
+      </w:pPr>
+    </w:p>
+    <w:p>
+      <w:pPr>
+        <w:sectPr>
+          <w:pgSz w:w="11906" w:h="16838" w:code="9"/>
+          <w:pgMar w:top="1440" w:right="1440" w:bottom="1440" w:left="1800" w:header="720" w:footer="720" w:gutter="0"/>
+          <w:pgNumType w:fmt="lowerRoman"/>
+          <w:cols w:space="720"/>
+          <w:docGrid w:linePitch="360"/>
+        </w:sectPr>
+      </w:pPr>
+    </w:p>
     <w:p/>
-    <w:p>
-      <w:r>
-        <w:lastRenderedPageBreak/>
-        <w:br w:type="page"/>
-      </w:r>
-    </w:p>
     <w:p/>
     <w:sdt>
       <w:sdtPr>
-        <w:id w:val="981039040"/>
+        <w:id w:val="967710748"/>
         <w:docPartObj>
           <w:docPartGallery w:val="Table of Contents"/>
           <w:docPartUnique/>
@@ -606,6 +673,7 @@
           <w:b/>
           <w:bCs/>
           <w:noProof/>
+          <w:color w:val="auto"/>
           <w:sz w:val="22"/>
           <w:szCs w:val="22"/>
         </w:rPr>
@@ -613,27 +681,23 @@
       <w:sdtContent>
         <w:p>
           <w:pPr>
-            <w:pStyle w:val="Heading1"/>
-            <w:rPr>
-              <w:rFonts w:ascii="Times New Roman" w:hAnsi="Times New Roman" w:cs="Times New Roman"/>
-            </w:rPr>
+            <w:pStyle w:val="TOCHeading"/>
           </w:pPr>
           <w:r>
-            <w:rPr>
-              <w:rFonts w:ascii="Times New Roman" w:hAnsi="Times New Roman" w:cs="Times New Roman"/>
-            </w:rPr>
-            <w:t>Contents</w:t>
+            <w:t>Table of Contents</w:t>
           </w:r>
         </w:p>
-        <w:p/>
         <w:p>
           <w:pPr>
             <w:pStyle w:val="TOC1"/>
             <w:tabs>
-              <w:tab w:val="right" w:leader="dot" w:pos="9016"/>
+              <w:tab w:val="right" w:leader="dot" w:pos="8656"/>
             </w:tabs>
             <w:rPr>
+              <w:rFonts w:eastAsiaTheme="minorEastAsia"/>
               <w:noProof/>
+              <w:szCs w:val="20"/>
+              <w:lang w:bidi="ne-NP"/>
             </w:rPr>
           </w:pPr>
           <w:r>
@@ -645,16 +709,14 @@
           <w:r>
             <w:fldChar w:fldCharType="separate"/>
           </w:r>
-          <w:hyperlink w:anchor="_Toc131296431" w:history="1">
+          <w:hyperlink w:anchor="_Toc131674413" w:history="1">
             <w:r>
               <w:rPr>
                 <w:rStyle w:val="Hyperlink"/>
                 <w:rFonts w:ascii="Times New Roman" w:hAnsi="Times New Roman" w:cs="Times New Roman"/>
-                <w:b/>
-                <w:bCs/>
-                <w:noProof/>
-              </w:rPr>
-              <w:t>Introduction</w:t>
+                <w:noProof/>
+              </w:rPr>
+              <w:t>List Of Figures</w:t>
             </w:r>
             <w:r>
               <w:rPr>
@@ -662,7 +724,47 @@
                 <w:webHidden/>
               </w:rPr>
               <w:tab/>
-              <w:t>4</w:t>
+            </w:r>
+            <w:r>
+              <w:rPr>
+                <w:noProof/>
+                <w:webHidden/>
+              </w:rPr>
+              <w:fldChar w:fldCharType="begin"/>
+            </w:r>
+            <w:r>
+              <w:rPr>
+                <w:noProof/>
+                <w:webHidden/>
+              </w:rPr>
+              <w:instrText xml:space="preserve"> PAGEREF _Toc131674413 \h </w:instrText>
+            </w:r>
+            <w:r>
+              <w:rPr>
+                <w:noProof/>
+                <w:webHidden/>
+              </w:rPr>
+            </w:r>
+            <w:r>
+              <w:rPr>
+                <w:noProof/>
+                <w:webHidden/>
+              </w:rPr>
+              <w:fldChar w:fldCharType="separate"/>
+            </w:r>
+            <w:r>
+              <w:rPr>
+                <w:noProof/>
+                <w:webHidden/>
+              </w:rPr>
+              <w:t>iv</w:t>
+            </w:r>
+            <w:r>
+              <w:rPr>
+                <w:noProof/>
+                <w:webHidden/>
+              </w:rPr>
+              <w:fldChar w:fldCharType="end"/>
             </w:r>
           </w:hyperlink>
         </w:p>
@@ -670,13 +772,16 @@
           <w:pPr>
             <w:pStyle w:val="TOC1"/>
             <w:tabs>
-              <w:tab w:val="right" w:leader="dot" w:pos="9016"/>
+              <w:tab w:val="right" w:leader="dot" w:pos="8656"/>
             </w:tabs>
             <w:rPr>
+              <w:rFonts w:eastAsiaTheme="minorEastAsia"/>
               <w:noProof/>
+              <w:szCs w:val="20"/>
+              <w:lang w:bidi="ne-NP"/>
             </w:rPr>
           </w:pPr>
-          <w:hyperlink w:anchor="_Toc131296432" w:history="1">
+          <w:hyperlink w:anchor="_Toc131674414" w:history="1">
             <w:r>
               <w:rPr>
                 <w:rStyle w:val="Hyperlink"/>
@@ -685,7 +790,7 @@
                 <w:bCs/>
                 <w:noProof/>
               </w:rPr>
-              <w:t>Problem Statement</w:t>
+              <w:t>Introduction</w:t>
             </w:r>
             <w:r>
               <w:rPr>
@@ -706,7 +811,7 @@
                 <w:noProof/>
                 <w:webHidden/>
               </w:rPr>
-              <w:instrText xml:space="preserve"> PAGEREF _Toc131296432 \h </w:instrText>
+              <w:instrText xml:space="preserve"> PAGEREF _Toc131674414 \h </w:instrText>
             </w:r>
             <w:r>
               <w:rPr>
@@ -726,7 +831,7 @@
                 <w:noProof/>
                 <w:webHidden/>
               </w:rPr>
-              <w:t>4</w:t>
+              <w:t>1</w:t>
             </w:r>
             <w:r>
               <w:rPr>
@@ -741,13 +846,16 @@
           <w:pPr>
             <w:pStyle w:val="TOC1"/>
             <w:tabs>
-              <w:tab w:val="right" w:leader="dot" w:pos="9016"/>
+              <w:tab w:val="right" w:leader="dot" w:pos="8656"/>
             </w:tabs>
             <w:rPr>
+              <w:rFonts w:eastAsiaTheme="minorEastAsia"/>
               <w:noProof/>
+              <w:szCs w:val="20"/>
+              <w:lang w:bidi="ne-NP"/>
             </w:rPr>
           </w:pPr>
-          <w:hyperlink w:anchor="_Toc131296433" w:history="1">
+          <w:hyperlink w:anchor="_Toc131674415" w:history="1">
             <w:r>
               <w:rPr>
                 <w:rStyle w:val="Hyperlink"/>
@@ -756,7 +864,7 @@
                 <w:bCs/>
                 <w:noProof/>
               </w:rPr>
-              <w:t>Objectives</w:t>
+              <w:t>Problem Statement</w:t>
             </w:r>
             <w:r>
               <w:rPr>
@@ -777,7 +885,7 @@
                 <w:noProof/>
                 <w:webHidden/>
               </w:rPr>
-              <w:instrText xml:space="preserve"> PAGEREF _Toc131296433 \h </w:instrText>
+              <w:instrText xml:space="preserve"> PAGEREF _Toc131674415 \h </w:instrText>
             </w:r>
             <w:r>
               <w:rPr>
@@ -797,7 +905,7 @@
                 <w:noProof/>
                 <w:webHidden/>
               </w:rPr>
-              <w:t>4</w:t>
+              <w:t>1</w:t>
             </w:r>
             <w:r>
               <w:rPr>
@@ -812,13 +920,16 @@
           <w:pPr>
             <w:pStyle w:val="TOC1"/>
             <w:tabs>
-              <w:tab w:val="right" w:leader="dot" w:pos="9016"/>
+              <w:tab w:val="right" w:leader="dot" w:pos="8656"/>
             </w:tabs>
             <w:rPr>
+              <w:rFonts w:eastAsiaTheme="minorEastAsia"/>
               <w:noProof/>
+              <w:szCs w:val="20"/>
+              <w:lang w:bidi="ne-NP"/>
             </w:rPr>
           </w:pPr>
-          <w:hyperlink w:anchor="_Toc131296434" w:history="1">
+          <w:hyperlink w:anchor="_Toc131674416" w:history="1">
             <w:r>
               <w:rPr>
                 <w:rStyle w:val="Hyperlink"/>
@@ -827,7 +938,7 @@
                 <w:bCs/>
                 <w:noProof/>
               </w:rPr>
-              <w:t>Scope</w:t>
+              <w:t>Objectives</w:t>
             </w:r>
             <w:r>
               <w:rPr>
@@ -848,7 +959,7 @@
                 <w:noProof/>
                 <w:webHidden/>
               </w:rPr>
-              <w:instrText xml:space="preserve"> PAGEREF _Toc131296434 \h </w:instrText>
+              <w:instrText xml:space="preserve"> PAGEREF _Toc131674416 \h </w:instrText>
             </w:r>
             <w:r>
               <w:rPr>
@@ -868,7 +979,7 @@
                 <w:noProof/>
                 <w:webHidden/>
               </w:rPr>
-              <w:t>4</w:t>
+              <w:t>1</w:t>
             </w:r>
             <w:r>
               <w:rPr>
@@ -883,13 +994,16 @@
           <w:pPr>
             <w:pStyle w:val="TOC1"/>
             <w:tabs>
-              <w:tab w:val="right" w:leader="dot" w:pos="9016"/>
+              <w:tab w:val="right" w:leader="dot" w:pos="8656"/>
             </w:tabs>
             <w:rPr>
+              <w:rFonts w:eastAsiaTheme="minorEastAsia"/>
               <w:noProof/>
+              <w:szCs w:val="20"/>
+              <w:lang w:bidi="ne-NP"/>
             </w:rPr>
           </w:pPr>
-          <w:hyperlink w:anchor="_Toc131296435" w:history="1">
+          <w:hyperlink w:anchor="_Toc131674417" w:history="1">
             <w:r>
               <w:rPr>
                 <w:rStyle w:val="Hyperlink"/>
@@ -898,6 +1012,80 @@
                 <w:bCs/>
                 <w:noProof/>
               </w:rPr>
+              <w:t>Scope</w:t>
+            </w:r>
+            <w:r>
+              <w:rPr>
+                <w:noProof/>
+                <w:webHidden/>
+              </w:rPr>
+              <w:tab/>
+            </w:r>
+            <w:r>
+              <w:rPr>
+                <w:noProof/>
+                <w:webHidden/>
+              </w:rPr>
+              <w:fldChar w:fldCharType="begin"/>
+            </w:r>
+            <w:r>
+              <w:rPr>
+                <w:noProof/>
+                <w:webHidden/>
+              </w:rPr>
+              <w:instrText xml:space="preserve"> PAGEREF _Toc131674417 \h </w:instrText>
+            </w:r>
+            <w:r>
+              <w:rPr>
+                <w:noProof/>
+                <w:webHidden/>
+              </w:rPr>
+            </w:r>
+            <w:r>
+              <w:rPr>
+                <w:noProof/>
+                <w:webHidden/>
+              </w:rPr>
+              <w:fldChar w:fldCharType="separate"/>
+            </w:r>
+            <w:r>
+              <w:rPr>
+                <w:noProof/>
+                <w:webHidden/>
+              </w:rPr>
+              <w:t>1</w:t>
+            </w:r>
+            <w:r>
+              <w:rPr>
+                <w:noProof/>
+                <w:webHidden/>
+              </w:rPr>
+              <w:fldChar w:fldCharType="end"/>
+            </w:r>
+          </w:hyperlink>
+        </w:p>
+        <w:p>
+          <w:pPr>
+            <w:pStyle w:val="TOC1"/>
+            <w:tabs>
+              <w:tab w:val="right" w:leader="dot" w:pos="8656"/>
+            </w:tabs>
+            <w:rPr>
+              <w:rFonts w:eastAsiaTheme="minorEastAsia"/>
+              <w:noProof/>
+              <w:szCs w:val="20"/>
+              <w:lang w:bidi="ne-NP"/>
+            </w:rPr>
+          </w:pPr>
+          <w:hyperlink w:anchor="_Toc131674418" w:history="1">
+            <w:r>
+              <w:rPr>
+                <w:rStyle w:val="Hyperlink"/>
+                <w:rFonts w:ascii="Times New Roman" w:hAnsi="Times New Roman" w:cs="Times New Roman"/>
+                <w:b/>
+                <w:bCs/>
+                <w:noProof/>
+              </w:rPr>
               <w:t>Methodology</w:t>
             </w:r>
             <w:r>
@@ -919,7 +1107,7 @@
                 <w:noProof/>
                 <w:webHidden/>
               </w:rPr>
-              <w:instrText xml:space="preserve"> PAGEREF _Toc131296435 \h </w:instrText>
+              <w:instrText xml:space="preserve"> PAGEREF _Toc131674418 \h </w:instrText>
             </w:r>
             <w:r>
               <w:rPr>
@@ -939,7 +1127,7 @@
                 <w:noProof/>
                 <w:webHidden/>
               </w:rPr>
-              <w:t>4</w:t>
+              <w:t>2</w:t>
             </w:r>
             <w:r>
               <w:rPr>
@@ -955,13 +1143,16 @@
             <w:pStyle w:val="TOC2"/>
             <w:tabs>
               <w:tab w:val="left" w:pos="660"/>
-              <w:tab w:val="right" w:leader="dot" w:pos="9016"/>
+              <w:tab w:val="right" w:leader="dot" w:pos="8656"/>
             </w:tabs>
             <w:rPr>
+              <w:rFonts w:eastAsiaTheme="minorEastAsia"/>
               <w:noProof/>
+              <w:szCs w:val="20"/>
+              <w:lang w:bidi="ne-NP"/>
             </w:rPr>
           </w:pPr>
-          <w:hyperlink w:anchor="_Toc131296436" w:history="1">
+          <w:hyperlink w:anchor="_Toc131674419" w:history="1">
             <w:r>
               <w:rPr>
                 <w:rStyle w:val="Hyperlink"/>
@@ -974,7 +1165,10 @@
             </w:r>
             <w:r>
               <w:rPr>
-                <w:noProof/>
+                <w:rFonts w:eastAsiaTheme="minorEastAsia"/>
+                <w:noProof/>
+                <w:szCs w:val="20"/>
+                <w:lang w:bidi="ne-NP"/>
               </w:rPr>
               <w:tab/>
             </w:r>
@@ -1007,7 +1201,7 @@
                 <w:noProof/>
                 <w:webHidden/>
               </w:rPr>
-              <w:instrText xml:space="preserve"> PAGEREF _Toc131296436 \h </w:instrText>
+              <w:instrText xml:space="preserve"> PAGEREF _Toc131674419 \h </w:instrText>
             </w:r>
             <w:r>
               <w:rPr>
@@ -1027,7 +1221,7 @@
                 <w:noProof/>
                 <w:webHidden/>
               </w:rPr>
-              <w:t>4</w:t>
+              <w:t>2</w:t>
             </w:r>
             <w:r>
               <w:rPr>
@@ -1043,13 +1237,16 @@
             <w:pStyle w:val="TOC3"/>
             <w:tabs>
               <w:tab w:val="left" w:pos="880"/>
-              <w:tab w:val="right" w:leader="dot" w:pos="9016"/>
+              <w:tab w:val="right" w:leader="dot" w:pos="8656"/>
             </w:tabs>
             <w:rPr>
+              <w:rFonts w:eastAsiaTheme="minorEastAsia"/>
               <w:noProof/>
+              <w:szCs w:val="20"/>
+              <w:lang w:bidi="ne-NP"/>
             </w:rPr>
           </w:pPr>
-          <w:hyperlink w:anchor="_Toc131296437" w:history="1">
+          <w:hyperlink w:anchor="_Toc131674420" w:history="1">
             <w:r>
               <w:rPr>
                 <w:rStyle w:val="Hyperlink"/>
@@ -1062,7 +1259,10 @@
             </w:r>
             <w:r>
               <w:rPr>
-                <w:noProof/>
+                <w:rFonts w:eastAsiaTheme="minorEastAsia"/>
+                <w:noProof/>
+                <w:szCs w:val="20"/>
+                <w:lang w:bidi="ne-NP"/>
               </w:rPr>
               <w:tab/>
             </w:r>
@@ -1095,7 +1295,7 @@
                 <w:noProof/>
                 <w:webHidden/>
               </w:rPr>
-              <w:instrText xml:space="preserve"> PAGEREF _Toc131296437 \h </w:instrText>
+              <w:instrText xml:space="preserve"> PAGEREF _Toc131674420 \h </w:instrText>
             </w:r>
             <w:r>
               <w:rPr>
@@ -1115,7 +1315,7 @@
                 <w:noProof/>
                 <w:webHidden/>
               </w:rPr>
-              <w:t>4</w:t>
+              <w:t>2</w:t>
             </w:r>
             <w:r>
               <w:rPr>
@@ -1131,13 +1331,16 @@
             <w:pStyle w:val="TOC3"/>
             <w:tabs>
               <w:tab w:val="left" w:pos="880"/>
-              <w:tab w:val="right" w:leader="dot" w:pos="9016"/>
+              <w:tab w:val="right" w:leader="dot" w:pos="8656"/>
             </w:tabs>
             <w:rPr>
+              <w:rFonts w:eastAsiaTheme="minorEastAsia"/>
               <w:noProof/>
+              <w:szCs w:val="20"/>
+              <w:lang w:bidi="ne-NP"/>
             </w:rPr>
           </w:pPr>
-          <w:hyperlink w:anchor="_Toc131296438" w:history="1">
+          <w:hyperlink w:anchor="_Toc131674421" w:history="1">
             <w:r>
               <w:rPr>
                 <w:rStyle w:val="Hyperlink"/>
@@ -1150,7 +1353,10 @@
             </w:r>
             <w:r>
               <w:rPr>
-                <w:noProof/>
+                <w:rFonts w:eastAsiaTheme="minorEastAsia"/>
+                <w:noProof/>
+                <w:szCs w:val="20"/>
+                <w:lang w:bidi="ne-NP"/>
               </w:rPr>
               <w:tab/>
             </w:r>
@@ -1183,7 +1389,7 @@
                 <w:noProof/>
                 <w:webHidden/>
               </w:rPr>
-              <w:instrText xml:space="preserve"> PAGEREF _Toc131296438 \h </w:instrText>
+              <w:instrText xml:space="preserve"> PAGEREF _Toc131674421 \h </w:instrText>
             </w:r>
             <w:r>
               <w:rPr>
@@ -1203,7 +1409,7 @@
                 <w:noProof/>
                 <w:webHidden/>
               </w:rPr>
-              <w:t>5</w:t>
+              <w:t>2</w:t>
             </w:r>
             <w:r>
               <w:rPr>
@@ -1219,13 +1425,16 @@
             <w:pStyle w:val="TOC2"/>
             <w:tabs>
               <w:tab w:val="left" w:pos="660"/>
-              <w:tab w:val="right" w:leader="dot" w:pos="9016"/>
+              <w:tab w:val="right" w:leader="dot" w:pos="8656"/>
             </w:tabs>
             <w:rPr>
+              <w:rFonts w:eastAsiaTheme="minorEastAsia"/>
               <w:noProof/>
+              <w:szCs w:val="20"/>
+              <w:lang w:bidi="ne-NP"/>
             </w:rPr>
           </w:pPr>
-          <w:hyperlink w:anchor="_Toc131296439" w:history="1">
+          <w:hyperlink w:anchor="_Toc131674422" w:history="1">
             <w:r>
               <w:rPr>
                 <w:rStyle w:val="Hyperlink"/>
@@ -1238,7 +1447,10 @@
             </w:r>
             <w:r>
               <w:rPr>
-                <w:noProof/>
+                <w:rFonts w:eastAsiaTheme="minorEastAsia"/>
+                <w:noProof/>
+                <w:szCs w:val="20"/>
+                <w:lang w:bidi="ne-NP"/>
               </w:rPr>
               <w:tab/>
             </w:r>
@@ -1271,7 +1483,7 @@
                 <w:noProof/>
                 <w:webHidden/>
               </w:rPr>
-              <w:instrText xml:space="preserve"> PAGEREF _Toc131296439 \h </w:instrText>
+              <w:instrText xml:space="preserve"> PAGEREF _Toc131674422 \h </w:instrText>
             </w:r>
             <w:r>
               <w:rPr>
@@ -1291,7 +1503,7 @@
                 <w:noProof/>
                 <w:webHidden/>
               </w:rPr>
-              <w:t>6</w:t>
+              <w:t>3</w:t>
             </w:r>
             <w:r>
               <w:rPr>
@@ -1307,13 +1519,16 @@
             <w:pStyle w:val="TOC3"/>
             <w:tabs>
               <w:tab w:val="left" w:pos="880"/>
-              <w:tab w:val="right" w:leader="dot" w:pos="9016"/>
+              <w:tab w:val="right" w:leader="dot" w:pos="8656"/>
             </w:tabs>
             <w:rPr>
+              <w:rFonts w:eastAsiaTheme="minorEastAsia"/>
               <w:noProof/>
+              <w:szCs w:val="20"/>
+              <w:lang w:bidi="ne-NP"/>
             </w:rPr>
           </w:pPr>
-          <w:hyperlink w:anchor="_Toc131296440" w:history="1">
+          <w:hyperlink w:anchor="_Toc131674423" w:history="1">
             <w:r>
               <w:rPr>
                 <w:rStyle w:val="Hyperlink"/>
@@ -1326,7 +1541,10 @@
             </w:r>
             <w:r>
               <w:rPr>
-                <w:noProof/>
+                <w:rFonts w:eastAsiaTheme="minorEastAsia"/>
+                <w:noProof/>
+                <w:szCs w:val="20"/>
+                <w:lang w:bidi="ne-NP"/>
               </w:rPr>
               <w:tab/>
             </w:r>
@@ -1359,7 +1577,7 @@
                 <w:noProof/>
                 <w:webHidden/>
               </w:rPr>
-              <w:instrText xml:space="preserve"> PAGEREF _Toc131296440 \h </w:instrText>
+              <w:instrText xml:space="preserve"> PAGEREF _Toc131674423 \h </w:instrText>
             </w:r>
             <w:r>
               <w:rPr>
@@ -1379,7 +1597,7 @@
                 <w:noProof/>
                 <w:webHidden/>
               </w:rPr>
-              <w:t>6</w:t>
+              <w:t>3</w:t>
             </w:r>
             <w:r>
               <w:rPr>
@@ -1395,13 +1613,16 @@
             <w:pStyle w:val="TOC3"/>
             <w:tabs>
               <w:tab w:val="left" w:pos="880"/>
-              <w:tab w:val="right" w:leader="dot" w:pos="9016"/>
+              <w:tab w:val="right" w:leader="dot" w:pos="8656"/>
             </w:tabs>
             <w:rPr>
+              <w:rFonts w:eastAsiaTheme="minorEastAsia"/>
               <w:noProof/>
+              <w:szCs w:val="20"/>
+              <w:lang w:bidi="ne-NP"/>
             </w:rPr>
           </w:pPr>
-          <w:hyperlink w:anchor="_Toc131296441" w:history="1">
+          <w:hyperlink w:anchor="_Toc131674424" w:history="1">
             <w:r>
               <w:rPr>
                 <w:rStyle w:val="Hyperlink"/>
@@ -1414,7 +1635,10 @@
             </w:r>
             <w:r>
               <w:rPr>
-                <w:noProof/>
+                <w:rFonts w:eastAsiaTheme="minorEastAsia"/>
+                <w:noProof/>
+                <w:szCs w:val="20"/>
+                <w:lang w:bidi="ne-NP"/>
               </w:rPr>
               <w:tab/>
             </w:r>
@@ -1447,7 +1671,7 @@
                 <w:noProof/>
                 <w:webHidden/>
               </w:rPr>
-              <w:instrText xml:space="preserve"> PAGEREF _Toc131296441 \h </w:instrText>
+              <w:instrText xml:space="preserve"> PAGEREF _Toc131674424 \h </w:instrText>
             </w:r>
             <w:r>
               <w:rPr>
@@ -1467,7 +1691,7 @@
                 <w:noProof/>
                 <w:webHidden/>
               </w:rPr>
-              <w:t>6</w:t>
+              <w:t>3</w:t>
             </w:r>
             <w:r>
               <w:rPr>
@@ -1483,13 +1707,16 @@
             <w:pStyle w:val="TOC3"/>
             <w:tabs>
               <w:tab w:val="left" w:pos="1100"/>
-              <w:tab w:val="right" w:leader="dot" w:pos="9016"/>
+              <w:tab w:val="right" w:leader="dot" w:pos="8656"/>
             </w:tabs>
             <w:rPr>
+              <w:rFonts w:eastAsiaTheme="minorEastAsia"/>
               <w:noProof/>
+              <w:szCs w:val="20"/>
+              <w:lang w:bidi="ne-NP"/>
             </w:rPr>
           </w:pPr>
-          <w:hyperlink w:anchor="_Toc131296442" w:history="1">
+          <w:hyperlink w:anchor="_Toc131674425" w:history="1">
             <w:r>
               <w:rPr>
                 <w:rStyle w:val="Hyperlink"/>
@@ -1502,7 +1729,10 @@
             </w:r>
             <w:r>
               <w:rPr>
-                <w:noProof/>
+                <w:rFonts w:eastAsiaTheme="minorEastAsia"/>
+                <w:noProof/>
+                <w:szCs w:val="20"/>
+                <w:lang w:bidi="ne-NP"/>
               </w:rPr>
               <w:tab/>
             </w:r>
@@ -1535,7 +1765,7 @@
                 <w:noProof/>
                 <w:webHidden/>
               </w:rPr>
-              <w:instrText xml:space="preserve"> PAGEREF _Toc131296442 \h </w:instrText>
+              <w:instrText xml:space="preserve"> PAGEREF _Toc131674425 \h </w:instrText>
             </w:r>
             <w:r>
               <w:rPr>
@@ -1555,7 +1785,7 @@
                 <w:noProof/>
                 <w:webHidden/>
               </w:rPr>
-              <w:t>6</w:t>
+              <w:t>4</w:t>
             </w:r>
             <w:r>
               <w:rPr>
@@ -1571,13 +1801,16 @@
             <w:pStyle w:val="TOC3"/>
             <w:tabs>
               <w:tab w:val="left" w:pos="1100"/>
-              <w:tab w:val="right" w:leader="dot" w:pos="9016"/>
+              <w:tab w:val="right" w:leader="dot" w:pos="8656"/>
             </w:tabs>
             <w:rPr>
+              <w:rFonts w:eastAsiaTheme="minorEastAsia"/>
               <w:noProof/>
+              <w:szCs w:val="20"/>
+              <w:lang w:bidi="ne-NP"/>
             </w:rPr>
           </w:pPr>
-          <w:hyperlink w:anchor="_Toc131296443" w:history="1">
+          <w:hyperlink w:anchor="_Toc131674426" w:history="1">
             <w:r>
               <w:rPr>
                 <w:rStyle w:val="Hyperlink"/>
@@ -1590,7 +1823,10 @@
             </w:r>
             <w:r>
               <w:rPr>
-                <w:noProof/>
+                <w:rFonts w:eastAsiaTheme="minorEastAsia"/>
+                <w:noProof/>
+                <w:szCs w:val="20"/>
+                <w:lang w:bidi="ne-NP"/>
               </w:rPr>
               <w:tab/>
             </w:r>
@@ -1622,7 +1858,7 @@
                 <w:noProof/>
                 <w:webHidden/>
               </w:rPr>
-              <w:instrText xml:space="preserve"> PAGEREF _Toc131296443 \h </w:instrText>
+              <w:instrText xml:space="preserve"> PAGEREF _Toc131674426 \h </w:instrText>
             </w:r>
             <w:r>
               <w:rPr>
@@ -1642,7 +1878,7 @@
                 <w:noProof/>
                 <w:webHidden/>
               </w:rPr>
-              <w:t>7</w:t>
+              <w:t>4</w:t>
             </w:r>
             <w:r>
               <w:rPr>
@@ -1658,13 +1894,16 @@
             <w:pStyle w:val="TOC2"/>
             <w:tabs>
               <w:tab w:val="left" w:pos="660"/>
-              <w:tab w:val="right" w:leader="dot" w:pos="9016"/>
+              <w:tab w:val="right" w:leader="dot" w:pos="8656"/>
             </w:tabs>
             <w:rPr>
+              <w:rFonts w:eastAsiaTheme="minorEastAsia"/>
               <w:noProof/>
+              <w:szCs w:val="20"/>
+              <w:lang w:bidi="ne-NP"/>
             </w:rPr>
           </w:pPr>
-          <w:hyperlink w:anchor="_Toc131296444" w:history="1">
+          <w:hyperlink w:anchor="_Toc131674427" w:history="1">
             <w:r>
               <w:rPr>
                 <w:rStyle w:val="Hyperlink"/>
@@ -1677,7 +1916,10 @@
             </w:r>
             <w:r>
               <w:rPr>
-                <w:noProof/>
+                <w:rFonts w:eastAsiaTheme="minorEastAsia"/>
+                <w:noProof/>
+                <w:szCs w:val="20"/>
+                <w:lang w:bidi="ne-NP"/>
               </w:rPr>
               <w:tab/>
             </w:r>
@@ -1710,7 +1952,7 @@
                 <w:noProof/>
                 <w:webHidden/>
               </w:rPr>
-              <w:instrText xml:space="preserve"> PAGEREF _Toc131296444 \h </w:instrText>
+              <w:instrText xml:space="preserve"> PAGEREF _Toc131674427 \h </w:instrText>
             </w:r>
             <w:r>
               <w:rPr>
@@ -1730,7 +1972,7 @@
                 <w:noProof/>
                 <w:webHidden/>
               </w:rPr>
-              <w:t>7</w:t>
+              <w:t>5</w:t>
             </w:r>
             <w:r>
               <w:rPr>
@@ -1746,13 +1988,16 @@
             <w:pStyle w:val="TOC3"/>
             <w:tabs>
               <w:tab w:val="left" w:pos="880"/>
-              <w:tab w:val="right" w:leader="dot" w:pos="9016"/>
+              <w:tab w:val="right" w:leader="dot" w:pos="8656"/>
             </w:tabs>
             <w:rPr>
+              <w:rFonts w:eastAsiaTheme="minorEastAsia"/>
               <w:noProof/>
+              <w:szCs w:val="20"/>
+              <w:lang w:bidi="ne-NP"/>
             </w:rPr>
           </w:pPr>
-          <w:hyperlink w:anchor="_Toc131296445" w:history="1">
+          <w:hyperlink w:anchor="_Toc131674428" w:history="1">
             <w:r>
               <w:rPr>
                 <w:rStyle w:val="Hyperlink"/>
@@ -1765,7 +2010,10 @@
             </w:r>
             <w:r>
               <w:rPr>
-                <w:noProof/>
+                <w:rFonts w:eastAsiaTheme="minorEastAsia"/>
+                <w:noProof/>
+                <w:szCs w:val="20"/>
+                <w:lang w:bidi="ne-NP"/>
               </w:rPr>
               <w:tab/>
             </w:r>
@@ -1798,7 +2046,7 @@
                 <w:noProof/>
                 <w:webHidden/>
               </w:rPr>
-              <w:instrText xml:space="preserve"> PAGEREF _Toc131296445 \h </w:instrText>
+              <w:instrText xml:space="preserve"> PAGEREF _Toc131674428 \h </w:instrText>
             </w:r>
             <w:r>
               <w:rPr>
@@ -1818,7 +2066,7 @@
                 <w:noProof/>
                 <w:webHidden/>
               </w:rPr>
-              <w:t>7</w:t>
+              <w:t>5</w:t>
             </w:r>
             <w:r>
               <w:rPr>
@@ -1834,13 +2082,16 @@
             <w:pStyle w:val="TOC3"/>
             <w:tabs>
               <w:tab w:val="left" w:pos="880"/>
-              <w:tab w:val="right" w:leader="dot" w:pos="9016"/>
+              <w:tab w:val="right" w:leader="dot" w:pos="8656"/>
             </w:tabs>
             <w:rPr>
+              <w:rFonts w:eastAsiaTheme="minorEastAsia"/>
               <w:noProof/>
+              <w:szCs w:val="20"/>
+              <w:lang w:bidi="ne-NP"/>
             </w:rPr>
           </w:pPr>
-          <w:hyperlink w:anchor="_Toc131296446" w:history="1">
+          <w:hyperlink w:anchor="_Toc131674429" w:history="1">
             <w:r>
               <w:rPr>
                 <w:rStyle w:val="Hyperlink"/>
@@ -1853,7 +2104,10 @@
             </w:r>
             <w:r>
               <w:rPr>
-                <w:noProof/>
+                <w:rFonts w:eastAsiaTheme="minorEastAsia"/>
+                <w:noProof/>
+                <w:szCs w:val="20"/>
+                <w:lang w:bidi="ne-NP"/>
               </w:rPr>
               <w:tab/>
             </w:r>
@@ -1886,7 +2140,7 @@
                 <w:noProof/>
                 <w:webHidden/>
               </w:rPr>
-              <w:instrText xml:space="preserve"> PAGEREF _Toc131296446 \h </w:instrText>
+              <w:instrText xml:space="preserve"> PAGEREF _Toc131674429 \h </w:instrText>
             </w:r>
             <w:r>
               <w:rPr>
@@ -1906,7 +2160,7 @@
                 <w:noProof/>
                 <w:webHidden/>
               </w:rPr>
-              <w:t>10</w:t>
+              <w:t>7</w:t>
             </w:r>
             <w:r>
               <w:rPr>
@@ -1921,13 +2175,16 @@
           <w:pPr>
             <w:pStyle w:val="TOC1"/>
             <w:tabs>
-              <w:tab w:val="right" w:leader="dot" w:pos="9016"/>
+              <w:tab w:val="right" w:leader="dot" w:pos="8656"/>
             </w:tabs>
             <w:rPr>
+              <w:rFonts w:eastAsiaTheme="minorEastAsia"/>
               <w:noProof/>
+              <w:szCs w:val="20"/>
+              <w:lang w:bidi="ne-NP"/>
             </w:rPr>
           </w:pPr>
-          <w:hyperlink w:anchor="_Toc131296447" w:history="1">
+          <w:hyperlink w:anchor="_Toc131674430" w:history="1">
             <w:r>
               <w:rPr>
                 <w:rStyle w:val="Hyperlink"/>
@@ -1957,7 +2214,7 @@
                 <w:noProof/>
                 <w:webHidden/>
               </w:rPr>
-              <w:instrText xml:space="preserve"> PAGEREF _Toc131296447 \h </w:instrText>
+              <w:instrText xml:space="preserve"> PAGEREF _Toc131674430 \h </w:instrText>
             </w:r>
             <w:r>
               <w:rPr>
@@ -1977,7 +2234,7 @@
                 <w:noProof/>
                 <w:webHidden/>
               </w:rPr>
-              <w:t>11</w:t>
+              <w:t>9</w:t>
             </w:r>
             <w:r>
               <w:rPr>
@@ -1992,16 +2249,20 @@
           <w:pPr>
             <w:pStyle w:val="TOC1"/>
             <w:tabs>
-              <w:tab w:val="right" w:leader="dot" w:pos="9016"/>
+              <w:tab w:val="right" w:leader="dot" w:pos="8656"/>
             </w:tabs>
             <w:rPr>
+              <w:rFonts w:eastAsiaTheme="minorEastAsia"/>
               <w:noProof/>
+              <w:szCs w:val="20"/>
+              <w:lang w:bidi="ne-NP"/>
             </w:rPr>
           </w:pPr>
-          <w:hyperlink w:anchor="_Toc131296448" w:history="1">
+          <w:hyperlink w:anchor="_Toc131674431" w:history="1">
             <w:r>
               <w:rPr>
                 <w:rStyle w:val="Hyperlink"/>
+                <w:rFonts w:ascii="Times New Roman" w:hAnsi="Times New Roman" w:cs="Times New Roman"/>
                 <w:noProof/>
               </w:rPr>
               <w:t>References</w:t>
@@ -2025,7 +2286,7 @@
                 <w:noProof/>
                 <w:webHidden/>
               </w:rPr>
-              <w:instrText xml:space="preserve"> PAGEREF _Toc131296448 \h </w:instrText>
+              <w:instrText xml:space="preserve"> PAGEREF _Toc131674431 \h </w:instrText>
             </w:r>
             <w:r>
               <w:rPr>
@@ -2045,7 +2306,7 @@
                 <w:noProof/>
                 <w:webHidden/>
               </w:rPr>
-              <w:t>15</w:t>
+              <w:t>13</w:t>
             </w:r>
             <w:r>
               <w:rPr>
@@ -2075,12 +2336,109 @@
           <w:rFonts w:ascii="Times New Roman" w:hAnsi="Times New Roman" w:cs="Times New Roman"/>
         </w:rPr>
       </w:pPr>
+    </w:p>
+    <w:p>
+      <w:pPr>
+        <w:pStyle w:val="Heading1"/>
+        <w:rPr>
+          <w:rFonts w:ascii="Times New Roman" w:hAnsi="Times New Roman" w:cs="Times New Roman"/>
+        </w:rPr>
+      </w:pPr>
+    </w:p>
+    <w:p>
+      <w:pPr>
+        <w:pStyle w:val="Heading1"/>
+        <w:rPr>
+          <w:rFonts w:ascii="Times New Roman" w:hAnsi="Times New Roman" w:cs="Times New Roman"/>
+        </w:rPr>
+      </w:pPr>
+    </w:p>
+    <w:p>
+      <w:pPr>
+        <w:pStyle w:val="Heading1"/>
+        <w:rPr>
+          <w:rFonts w:ascii="Times New Roman" w:hAnsi="Times New Roman" w:cs="Times New Roman"/>
+        </w:rPr>
+      </w:pPr>
+    </w:p>
+    <w:p>
+      <w:pPr>
+        <w:pStyle w:val="Heading1"/>
+        <w:rPr>
+          <w:rFonts w:ascii="Times New Roman" w:hAnsi="Times New Roman" w:cs="Times New Roman"/>
+        </w:rPr>
+      </w:pPr>
+    </w:p>
+    <w:p>
+      <w:pPr>
+        <w:pStyle w:val="Heading1"/>
+        <w:rPr>
+          <w:rFonts w:ascii="Times New Roman" w:hAnsi="Times New Roman" w:cs="Times New Roman"/>
+        </w:rPr>
+      </w:pPr>
+    </w:p>
+    <w:p>
+      <w:pPr>
+        <w:pStyle w:val="Heading1"/>
+        <w:rPr>
+          <w:rFonts w:ascii="Times New Roman" w:hAnsi="Times New Roman" w:cs="Times New Roman"/>
+        </w:rPr>
+      </w:pPr>
+    </w:p>
+    <w:p>
+      <w:pPr>
+        <w:pStyle w:val="Heading1"/>
+        <w:rPr>
+          <w:rFonts w:ascii="Times New Roman" w:hAnsi="Times New Roman" w:cs="Times New Roman"/>
+        </w:rPr>
+      </w:pPr>
+    </w:p>
+    <w:p>
+      <w:pPr>
+        <w:pStyle w:val="Heading1"/>
+        <w:rPr>
+          <w:rFonts w:ascii="Times New Roman" w:hAnsi="Times New Roman" w:cs="Times New Roman"/>
+        </w:rPr>
+      </w:pPr>
+    </w:p>
+    <w:p>
+      <w:pPr>
+        <w:rPr>
+          <w:rFonts w:ascii="Times New Roman" w:hAnsi="Times New Roman" w:cs="Times New Roman"/>
+        </w:rPr>
+        <w:sectPr>
+          <w:pgSz w:w="11906" w:h="16838" w:code="9"/>
+          <w:pgMar w:top="1440" w:right="1440" w:bottom="1440" w:left="1800" w:header="720" w:footer="720" w:gutter="0"/>
+          <w:pgNumType w:fmt="lowerRoman"/>
+          <w:cols w:space="720"/>
+          <w:docGrid w:linePitch="360"/>
+        </w:sectPr>
+      </w:pPr>
+    </w:p>
+    <w:p>
+      <w:pPr>
+        <w:rPr>
+          <w:rFonts w:ascii="Times New Roman" w:eastAsia="Times New Roman" w:hAnsi="Times New Roman" w:cs="Times New Roman"/>
+          <w:sz w:val="32"/>
+          <w:szCs w:val="24"/>
+        </w:rPr>
+      </w:pPr>
+    </w:p>
+    <w:p>
+      <w:pPr>
+        <w:pStyle w:val="Heading1"/>
+        <w:rPr>
+          <w:rFonts w:ascii="Times New Roman" w:hAnsi="Times New Roman" w:cs="Times New Roman"/>
+        </w:rPr>
+      </w:pPr>
+      <w:bookmarkStart w:id="0" w:name="_Toc131674413"/>
       <w:r>
         <w:rPr>
           <w:rFonts w:ascii="Times New Roman" w:hAnsi="Times New Roman" w:cs="Times New Roman"/>
         </w:rPr>
         <w:t>List Of Figures</w:t>
       </w:r>
+      <w:bookmarkEnd w:id="0"/>
     </w:p>
     <w:p/>
     <w:p>
@@ -2512,6 +2870,17 @@
     <w:p/>
     <w:p/>
     <w:p/>
+    <w:p>
+      <w:pPr>
+        <w:sectPr>
+          <w:pgSz w:w="11906" w:h="16838" w:code="9"/>
+          <w:pgMar w:top="1440" w:right="1440" w:bottom="1440" w:left="1800" w:header="720" w:footer="720" w:gutter="0"/>
+          <w:pgNumType w:fmt="lowerRoman"/>
+          <w:cols w:space="720"/>
+          <w:docGrid w:linePitch="360"/>
+        </w:sectPr>
+      </w:pPr>
+    </w:p>
     <w:p/>
     <w:p/>
     <w:p/>
@@ -2527,8 +2896,8 @@
           <w:szCs w:val="32"/>
         </w:rPr>
       </w:pPr>
-      <w:bookmarkStart w:id="0" w:name="_Toc67717760"/>
-      <w:bookmarkStart w:id="1" w:name="_Toc131296431"/>
+      <w:bookmarkStart w:id="1" w:name="_Toc67717760"/>
+      <w:bookmarkStart w:id="2" w:name="_Toc131674414"/>
       <w:r>
         <w:rPr>
           <w:rFonts w:ascii="Times New Roman" w:hAnsi="Times New Roman" w:cs="Times New Roman"/>
@@ -2539,8 +2908,8 @@
         </w:rPr>
         <w:t>Introduction</w:t>
       </w:r>
-      <w:bookmarkEnd w:id="0"/>
       <w:bookmarkEnd w:id="1"/>
+      <w:bookmarkEnd w:id="2"/>
     </w:p>
     <w:p>
       <w:pPr>
@@ -2676,8 +3045,8 @@
           <w:szCs w:val="32"/>
         </w:rPr>
       </w:pPr>
-      <w:bookmarkStart w:id="2" w:name="_Toc67717761"/>
-      <w:bookmarkStart w:id="3" w:name="_Toc131296432"/>
+      <w:bookmarkStart w:id="3" w:name="_Toc67717761"/>
+      <w:bookmarkStart w:id="4" w:name="_Toc131674415"/>
       <w:r>
         <w:rPr>
           <w:rFonts w:ascii="Times New Roman" w:hAnsi="Times New Roman" w:cs="Times New Roman"/>
@@ -2688,8 +3057,8 @@
         </w:rPr>
         <w:t>Problem Statement</w:t>
       </w:r>
-      <w:bookmarkEnd w:id="2"/>
       <w:bookmarkEnd w:id="3"/>
+      <w:bookmarkEnd w:id="4"/>
     </w:p>
     <w:p>
       <w:pPr>
@@ -2724,8 +3093,8 @@
           <w:szCs w:val="32"/>
         </w:rPr>
       </w:pPr>
-      <w:bookmarkStart w:id="4" w:name="_Toc67717762"/>
-      <w:bookmarkStart w:id="5" w:name="_Toc131296433"/>
+      <w:bookmarkStart w:id="5" w:name="_Toc67717762"/>
+      <w:bookmarkStart w:id="6" w:name="_Toc131674416"/>
       <w:r>
         <w:rPr>
           <w:rFonts w:ascii="Times New Roman" w:hAnsi="Times New Roman" w:cs="Times New Roman"/>
@@ -2736,8 +3105,8 @@
         </w:rPr>
         <w:t>Objectives</w:t>
       </w:r>
-      <w:bookmarkEnd w:id="4"/>
       <w:bookmarkEnd w:id="5"/>
+      <w:bookmarkEnd w:id="6"/>
     </w:p>
     <w:p>
       <w:pPr>
@@ -2771,13 +3140,25 @@
         <w:rPr>
           <w:color w:val="000000" w:themeColor="text1"/>
         </w:rPr>
-        <w:t xml:space="preserve">To provide </w:t>
-      </w:r>
-      <w:r>
-        <w:rPr>
-          <w:color w:val="000000" w:themeColor="text1"/>
-        </w:rPr>
-        <w:t>easy access to the fee accounts to the students</w:t>
+        <w:t>To provide</w:t>
+      </w:r>
+      <w:r>
+        <w:rPr>
+          <w:color w:val="000000" w:themeColor="text1"/>
+        </w:rPr>
+        <w:t xml:space="preserve"> the </w:t>
+      </w:r>
+      <w:r>
+        <w:rPr>
+          <w:color w:val="000000" w:themeColor="text1"/>
+        </w:rPr>
+        <w:t xml:space="preserve">methods of accessing the </w:t>
+      </w:r>
+      <w:r>
+        <w:rPr>
+          <w:color w:val="000000" w:themeColor="text1"/>
+        </w:rPr>
+        <w:t>fee accounts to the students</w:t>
       </w:r>
       <w:r>
         <w:rPr>
@@ -2855,7 +3236,31 @@
         <w:rPr>
           <w:color w:val="000000" w:themeColor="text1"/>
         </w:rPr>
-        <w:t>provide the overall view of the entire financial program of the college to the students’ parents</w:t>
+        <w:t xml:space="preserve">provide the overall view of the </w:t>
+      </w:r>
+      <w:r>
+        <w:rPr>
+          <w:color w:val="000000" w:themeColor="text1"/>
+        </w:rPr>
+        <w:t xml:space="preserve">student college fee </w:t>
+      </w:r>
+      <w:r>
+        <w:rPr>
+          <w:color w:val="000000" w:themeColor="text1"/>
+        </w:rPr>
+        <w:t>to the student</w:t>
+      </w:r>
+      <w:r>
+        <w:rPr>
+          <w:color w:val="000000" w:themeColor="text1"/>
+        </w:rPr>
+        <w:t xml:space="preserve">’s </w:t>
+      </w:r>
+      <w:r>
+        <w:rPr>
+          <w:color w:val="000000" w:themeColor="text1"/>
+        </w:rPr>
+        <w:t>parents</w:t>
       </w:r>
       <w:r>
         <w:rPr>
@@ -2876,8 +3281,8 @@
           <w:szCs w:val="32"/>
         </w:rPr>
       </w:pPr>
-      <w:bookmarkStart w:id="6" w:name="_Toc67717763"/>
-      <w:bookmarkStart w:id="7" w:name="_Toc131296434"/>
+      <w:bookmarkStart w:id="7" w:name="_Toc67717763"/>
+      <w:bookmarkStart w:id="8" w:name="_Toc131674417"/>
       <w:r>
         <w:rPr>
           <w:rFonts w:ascii="Times New Roman" w:hAnsi="Times New Roman" w:cs="Times New Roman"/>
@@ -2888,8 +3293,8 @@
         </w:rPr>
         <w:t>Scope</w:t>
       </w:r>
-      <w:bookmarkEnd w:id="6"/>
       <w:bookmarkEnd w:id="7"/>
+      <w:bookmarkEnd w:id="8"/>
     </w:p>
     <w:p>
       <w:pPr>
@@ -2921,8 +3326,8 @@
           <w:sz w:val="24"/>
         </w:rPr>
       </w:pPr>
-      <w:bookmarkStart w:id="8" w:name="_Toc67717764"/>
-      <w:bookmarkStart w:id="9" w:name="_Toc131296435"/>
+      <w:bookmarkStart w:id="9" w:name="_Toc67717764"/>
+      <w:bookmarkStart w:id="10" w:name="_Toc131674418"/>
       <w:r>
         <w:rPr>
           <w:rFonts w:ascii="Times New Roman" w:hAnsi="Times New Roman" w:cs="Times New Roman"/>
@@ -2934,8 +3339,8 @@
         <w:lastRenderedPageBreak/>
         <w:t>Methodology</w:t>
       </w:r>
-      <w:bookmarkEnd w:id="8"/>
       <w:bookmarkEnd w:id="9"/>
+      <w:bookmarkEnd w:id="10"/>
     </w:p>
     <w:p>
       <w:pPr>
@@ -2959,8 +3364,8 @@
           <w:szCs w:val="28"/>
         </w:rPr>
       </w:pPr>
-      <w:bookmarkStart w:id="10" w:name="_Toc67717765"/>
-      <w:bookmarkStart w:id="11" w:name="_Toc131296436"/>
+      <w:bookmarkStart w:id="11" w:name="_Toc67717765"/>
+      <w:bookmarkStart w:id="12" w:name="_Toc131674419"/>
       <w:r>
         <w:rPr>
           <w:rFonts w:ascii="Times New Roman" w:hAnsi="Times New Roman" w:cs="Times New Roman"/>
@@ -2972,8 +3377,8 @@
         </w:rPr>
         <w:t>Requirement Identification</w:t>
       </w:r>
-      <w:bookmarkEnd w:id="10"/>
       <w:bookmarkEnd w:id="11"/>
+      <w:bookmarkEnd w:id="12"/>
     </w:p>
     <w:p>
       <w:pPr>
@@ -2996,8 +3401,8 @@
           <w:color w:val="000000" w:themeColor="text1"/>
         </w:rPr>
       </w:pPr>
-      <w:bookmarkStart w:id="12" w:name="_Toc67717766"/>
-      <w:bookmarkStart w:id="13" w:name="_Toc131296437"/>
+      <w:bookmarkStart w:id="13" w:name="_Toc67717766"/>
+      <w:bookmarkStart w:id="14" w:name="_Toc131674420"/>
       <w:r>
         <w:rPr>
           <w:rFonts w:ascii="Times New Roman" w:hAnsi="Times New Roman" w:cs="Times New Roman"/>
@@ -3007,8 +3412,8 @@
         </w:rPr>
         <w:t>Literature Review</w:t>
       </w:r>
-      <w:bookmarkEnd w:id="12"/>
       <w:bookmarkEnd w:id="13"/>
+      <w:bookmarkEnd w:id="14"/>
     </w:p>
     <w:p>
       <w:pPr>
@@ -3028,7 +3433,35 @@
         <w:rPr>
           <w:rFonts w:ascii="Times New Roman" w:hAnsi="Times New Roman" w:cs="Times New Roman"/>
         </w:rPr>
-        <w:t xml:space="preserve"> Freshworks is a tool that helps helps business owners to manage multiple sales, marketing, and customer support processes. According to its website, the organization provides a web-based solution for handling finances of its clients. Besides that, it provides many other features. </w:t>
+        <w:t xml:space="preserve"> </w:t>
+      </w:r>
+      <w:proofErr w:type="spellStart"/>
+      <w:r>
+        <w:rPr>
+          <w:rFonts w:ascii="Times New Roman" w:hAnsi="Times New Roman" w:cs="Times New Roman"/>
+        </w:rPr>
+        <w:t>Freshworks</w:t>
+      </w:r>
+      <w:proofErr w:type="spellEnd"/>
+      <w:r>
+        <w:rPr>
+          <w:rFonts w:ascii="Times New Roman" w:hAnsi="Times New Roman" w:cs="Times New Roman"/>
+        </w:rPr>
+        <w:t xml:space="preserve"> is a tool that helps </w:t>
+      </w:r>
+      <w:proofErr w:type="spellStart"/>
+      <w:r>
+        <w:rPr>
+          <w:rFonts w:ascii="Times New Roman" w:hAnsi="Times New Roman" w:cs="Times New Roman"/>
+        </w:rPr>
+        <w:t>helps</w:t>
+      </w:r>
+      <w:proofErr w:type="spellEnd"/>
+      <w:r>
+        <w:rPr>
+          <w:rFonts w:ascii="Times New Roman" w:hAnsi="Times New Roman" w:cs="Times New Roman"/>
+        </w:rPr>
+        <w:t xml:space="preserve"> business owners to manage multiple sales, marketing, and customer support processes. According to its website, the organization provides a web-based solution for handling finances of its clients. Besides that, it provides many other features. </w:t>
       </w:r>
       <w:sdt>
         <w:sdtPr>
@@ -3134,64 +3567,6 @@
     </w:p>
     <w:p>
       <w:pPr>
-        <w:ind w:left="720"/>
-        <w:jc w:val="both"/>
-        <w:rPr>
-          <w:rFonts w:ascii="Times New Roman" w:hAnsi="Times New Roman" w:cs="Times New Roman"/>
-        </w:rPr>
-      </w:pPr>
-      <w:r>
-        <w:rPr>
-          <w:rFonts w:ascii="Times New Roman" w:hAnsi="Times New Roman" w:cs="Times New Roman"/>
-        </w:rPr>
-        <w:t>Zoho CRM also has implemented a similar system as the proposed one. This platform provides Customizable Sales Pipelines feature.</w:t>
-      </w:r>
-      <w:sdt>
-        <w:sdtPr>
-          <w:rPr>
-            <w:rFonts w:ascii="Times New Roman" w:hAnsi="Times New Roman" w:cs="Times New Roman"/>
-          </w:rPr>
-          <w:id w:val="1952666872"/>
-          <w:citation/>
-        </w:sdtPr>
-        <w:sdtEndPr/>
-        <w:sdtContent>
-          <w:r>
-            <w:rPr>
-              <w:rFonts w:ascii="Times New Roman" w:hAnsi="Times New Roman" w:cs="Times New Roman"/>
-            </w:rPr>
-            <w:fldChar w:fldCharType="begin"/>
-          </w:r>
-          <w:r>
-            <w:rPr>
-              <w:rFonts w:ascii="Times New Roman" w:hAnsi="Times New Roman" w:cs="Times New Roman"/>
-            </w:rPr>
-            <w:instrText xml:space="preserve"> CITATION Zoh \l 1033 </w:instrText>
-          </w:r>
-          <w:r>
-            <w:rPr>
-              <w:rFonts w:ascii="Times New Roman" w:hAnsi="Times New Roman" w:cs="Times New Roman"/>
-            </w:rPr>
-            <w:fldChar w:fldCharType="separate"/>
-          </w:r>
-          <w:r>
-            <w:rPr>
-              <w:rFonts w:ascii="Times New Roman" w:hAnsi="Times New Roman" w:cs="Times New Roman"/>
-              <w:noProof/>
-            </w:rPr>
-            <w:t xml:space="preserve"> [4]</w:t>
-          </w:r>
-          <w:r>
-            <w:rPr>
-              <w:rFonts w:ascii="Times New Roman" w:hAnsi="Times New Roman" w:cs="Times New Roman"/>
-            </w:rPr>
-            <w:fldChar w:fldCharType="end"/>
-          </w:r>
-        </w:sdtContent>
-      </w:sdt>
-    </w:p>
-    <w:p>
-      <w:pPr>
         <w:pStyle w:val="Heading3"/>
         <w:numPr>
           <w:ilvl w:val="0"/>
@@ -3210,8 +3585,8 @@
           <w:color w:val="000000" w:themeColor="text1"/>
         </w:rPr>
       </w:pPr>
-      <w:bookmarkStart w:id="14" w:name="_Toc67717767"/>
-      <w:bookmarkStart w:id="15" w:name="_Toc131296438"/>
+      <w:bookmarkStart w:id="15" w:name="_Toc67717767"/>
+      <w:bookmarkStart w:id="16" w:name="_Toc131674421"/>
       <w:r>
         <w:rPr>
           <w:rFonts w:ascii="Times New Roman" w:hAnsi="Times New Roman" w:cs="Times New Roman"/>
@@ -3221,8 +3596,8 @@
         </w:rPr>
         <w:t>Requirements Collection</w:t>
       </w:r>
-      <w:bookmarkEnd w:id="14"/>
       <w:bookmarkEnd w:id="15"/>
+      <w:bookmarkEnd w:id="16"/>
     </w:p>
     <w:p>
       <w:pPr>
@@ -3335,7 +3710,7 @@
         <w:rPr>
           <w:color w:val="000000" w:themeColor="text1"/>
         </w:rPr>
-        <w:t>students to register and login</w:t>
+        <w:t>students to login</w:t>
       </w:r>
       <w:r>
         <w:rPr>
@@ -3428,7 +3803,25 @@
         <w:rPr>
           <w:color w:val="000000" w:themeColor="text1"/>
         </w:rPr>
-        <w:t>Students should be able to pay their dues via banks and other online fintech solutions, including Khalti, eSewa, IMEPay, and others.</w:t>
+        <w:t>Staff</w:t>
+      </w:r>
+      <w:r>
+        <w:rPr>
+          <w:color w:val="000000" w:themeColor="text1"/>
+        </w:rPr>
+        <w:t>s</w:t>
+      </w:r>
+      <w:r>
+        <w:rPr>
+          <w:color w:val="000000" w:themeColor="text1"/>
+        </w:rPr>
+        <w:t xml:space="preserve"> should </w:t>
+      </w:r>
+      <w:r>
+        <w:rPr>
+          <w:color w:val="000000" w:themeColor="text1"/>
+        </w:rPr>
+        <w:t xml:space="preserve">be able to </w:t>
       </w:r>
     </w:p>
     <w:p>
@@ -3696,8 +4089,19 @@
         <w:rPr>
           <w:color w:val="000000" w:themeColor="text1"/>
         </w:rPr>
-        <w:lastRenderedPageBreak/>
-        <w:t xml:space="preserve"> The system should allow the system administrator to add or delete details and information of </w:t>
+        <w:t xml:space="preserve"> The system should allow the system administrator </w:t>
+      </w:r>
+      <w:r>
+        <w:rPr>
+          <w:color w:val="000000" w:themeColor="text1"/>
+        </w:rPr>
+        <w:t>to manage</w:t>
+      </w:r>
+      <w:r>
+        <w:rPr>
+          <w:color w:val="000000" w:themeColor="text1"/>
+        </w:rPr>
+        <w:t xml:space="preserve"> details and information of </w:t>
       </w:r>
       <w:r>
         <w:rPr>
@@ -3745,6 +4149,7 @@
         <w:rPr>
           <w:color w:val="000000" w:themeColor="text1"/>
         </w:rPr>
+        <w:lastRenderedPageBreak/>
         <w:t>The system should allow monitoring the system users (</w:t>
       </w:r>
       <w:r>
@@ -3769,7 +4174,19 @@
         <w:rPr>
           <w:color w:val="000000" w:themeColor="text1"/>
         </w:rPr>
-        <w:t>) data.</w:t>
+        <w:t>) data</w:t>
+      </w:r>
+      <w:r>
+        <w:rPr>
+          <w:color w:val="000000" w:themeColor="text1"/>
+        </w:rPr>
+        <w:t xml:space="preserve"> via logs</w:t>
+      </w:r>
+      <w:r>
+        <w:rPr>
+          <w:color w:val="000000" w:themeColor="text1"/>
+        </w:rPr>
+        <w:t>.</w:t>
       </w:r>
     </w:p>
     <w:p>
@@ -3861,6 +4278,12 @@
         </w:rPr>
         <w:t>Only the system admin has the right to the entire system. Other than him/her, students and staffs must pass through an authentication procedure to access the subsystems.</w:t>
       </w:r>
+      <w:r>
+        <w:rPr>
+          <w:color w:val="000000" w:themeColor="text1"/>
+        </w:rPr>
+        <w:t xml:space="preserve"> </w:t>
+      </w:r>
     </w:p>
     <w:p>
       <w:pPr>
@@ -4024,7 +4447,14 @@
           <w:bCs/>
           <w:color w:val="000000" w:themeColor="text1"/>
         </w:rPr>
-        <w:t>The system will be fast and accurate. It will handle any expected or unexpected errors and also large amounts of data.</w:t>
+        <w:t>It will handle any expected or unexpected errors and also large amounts of data.</w:t>
+      </w:r>
+      <w:r>
+        <w:rPr>
+          <w:bCs/>
+          <w:color w:val="000000" w:themeColor="text1"/>
+        </w:rPr>
+        <w:t xml:space="preserve"> </w:t>
       </w:r>
     </w:p>
     <w:p>
@@ -4078,7 +4508,21 @@
           <w:bCs/>
           <w:color w:val="000000" w:themeColor="text1"/>
         </w:rPr>
-        <w:t>The system will be reliable as it performs all the other functional and non-functional features without a failure. Further, its reliability is a must as the data is important and damages can cause incorrect or incomplete student details.</w:t>
+        <w:t xml:space="preserve">The system will be reliable as it performs all the other functional and non-functional features </w:t>
+      </w:r>
+      <w:r>
+        <w:rPr>
+          <w:bCs/>
+          <w:color w:val="000000" w:themeColor="text1"/>
+        </w:rPr>
+        <w:t>with minimum failure rate</w:t>
+      </w:r>
+      <w:r>
+        <w:rPr>
+          <w:bCs/>
+          <w:color w:val="000000" w:themeColor="text1"/>
+        </w:rPr>
+        <w:t>. Further, its reliability is a must as the data is important and damages can cause incorrect or incomplete student details.</w:t>
       </w:r>
     </w:p>
     <w:p>
@@ -4103,8 +4547,8 @@
           <w:szCs w:val="24"/>
         </w:rPr>
       </w:pPr>
-      <w:bookmarkStart w:id="16" w:name="_Toc67717768"/>
-      <w:bookmarkStart w:id="17" w:name="_Toc131296439"/>
+      <w:bookmarkStart w:id="17" w:name="_Toc67717768"/>
+      <w:bookmarkStart w:id="18" w:name="_Toc131674422"/>
       <w:r>
         <w:rPr>
           <w:rFonts w:ascii="Times New Roman" w:hAnsi="Times New Roman" w:cs="Times New Roman"/>
@@ -4116,8 +4560,8 @@
         </w:rPr>
         <w:t>Feasibility Study</w:t>
       </w:r>
-      <w:bookmarkEnd w:id="16"/>
       <w:bookmarkEnd w:id="17"/>
+      <w:bookmarkEnd w:id="18"/>
     </w:p>
     <w:p>
       <w:pPr>
@@ -4139,8 +4583,8 @@
           <w:color w:val="000000" w:themeColor="text1"/>
         </w:rPr>
       </w:pPr>
-      <w:bookmarkStart w:id="18" w:name="_Toc67717769"/>
-      <w:bookmarkStart w:id="19" w:name="_Toc131296440"/>
+      <w:bookmarkStart w:id="19" w:name="_Toc67717769"/>
+      <w:bookmarkStart w:id="20" w:name="_Toc131674423"/>
       <w:r>
         <w:rPr>
           <w:rFonts w:ascii="Times New Roman" w:hAnsi="Times New Roman" w:cs="Times New Roman"/>
@@ -4150,8 +4594,8 @@
         </w:rPr>
         <w:t>Technical Feasibility</w:t>
       </w:r>
-      <w:bookmarkEnd w:id="18"/>
       <w:bookmarkEnd w:id="19"/>
+      <w:bookmarkEnd w:id="20"/>
       <w:r>
         <w:rPr>
           <w:rFonts w:ascii="Times New Roman" w:hAnsi="Times New Roman" w:cs="Times New Roman"/>
@@ -4203,7 +4647,19 @@
         <w:rPr>
           <w:color w:val="000000" w:themeColor="text1"/>
         </w:rPr>
-        <w:t>project, they all fall under the basic programming languages. Likewise, the libraries used are well understood and studied in previous semesters. All the used technologies are well documented in the web and provide a good base for the development and maintenance of the system.</w:t>
+        <w:t xml:space="preserve">project, they all fall under the basic programming languages. Likewise, the libraries used are well understood and studied </w:t>
+      </w:r>
+      <w:r>
+        <w:rPr>
+          <w:color w:val="000000" w:themeColor="text1"/>
+        </w:rPr>
+        <w:t xml:space="preserve">till this </w:t>
+      </w:r>
+      <w:r>
+        <w:rPr>
+          <w:color w:val="000000" w:themeColor="text1"/>
+        </w:rPr>
+        <w:t>semester. All the used technologies are well documented in the web and provide a good base for the development and maintenance of the system.</w:t>
       </w:r>
     </w:p>
     <w:p>
@@ -4226,8 +4682,8 @@
           <w:color w:val="000000" w:themeColor="text1"/>
         </w:rPr>
       </w:pPr>
-      <w:bookmarkStart w:id="20" w:name="_Toc67717770"/>
-      <w:bookmarkStart w:id="21" w:name="_Toc131296441"/>
+      <w:bookmarkStart w:id="21" w:name="_Toc67717770"/>
+      <w:bookmarkStart w:id="22" w:name="_Toc131674424"/>
       <w:r>
         <w:rPr>
           <w:rFonts w:ascii="Times New Roman" w:hAnsi="Times New Roman" w:cs="Times New Roman"/>
@@ -4237,8 +4693,8 @@
         </w:rPr>
         <w:t>Operational Feasibility</w:t>
       </w:r>
-      <w:bookmarkEnd w:id="20"/>
       <w:bookmarkEnd w:id="21"/>
+      <w:bookmarkEnd w:id="22"/>
     </w:p>
     <w:p>
       <w:pPr>
@@ -4326,8 +4782,8 @@
           <w:color w:val="000000" w:themeColor="text1"/>
         </w:rPr>
       </w:pPr>
-      <w:bookmarkStart w:id="22" w:name="_Toc67717771"/>
-      <w:bookmarkStart w:id="23" w:name="_Toc131296442"/>
+      <w:bookmarkStart w:id="23" w:name="_Toc67717771"/>
+      <w:bookmarkStart w:id="24" w:name="_Toc131674425"/>
       <w:r>
         <w:rPr>
           <w:rFonts w:ascii="Times New Roman" w:hAnsi="Times New Roman" w:cs="Times New Roman"/>
@@ -4338,8 +4794,8 @@
         <w:lastRenderedPageBreak/>
         <w:t>Economic Feasibility</w:t>
       </w:r>
-      <w:bookmarkEnd w:id="22"/>
       <w:bookmarkEnd w:id="23"/>
+      <w:bookmarkEnd w:id="24"/>
     </w:p>
     <w:p>
       <w:pPr>
@@ -4376,8 +4832,8 @@
           <w:color w:val="000000" w:themeColor="text1"/>
         </w:rPr>
       </w:pPr>
-      <w:bookmarkStart w:id="24" w:name="_Toc67717772"/>
-      <w:bookmarkStart w:id="25" w:name="_Toc131296443"/>
+      <w:bookmarkStart w:id="25" w:name="_Toc67717772"/>
+      <w:bookmarkStart w:id="26" w:name="_Toc131674426"/>
       <w:r>
         <w:rPr>
           <w:rFonts w:ascii="Times New Roman" w:hAnsi="Times New Roman" w:cs="Times New Roman"/>
@@ -4386,8 +4842,8 @@
         </w:rPr>
         <w:t>Schedule Feasibility</w:t>
       </w:r>
-      <w:bookmarkEnd w:id="24"/>
       <w:bookmarkEnd w:id="25"/>
+      <w:bookmarkEnd w:id="26"/>
     </w:p>
     <w:p>
       <w:pPr>
@@ -4411,16 +4867,16 @@
           <w:lang w:bidi="ne-NP"/>
         </w:rPr>
         <w:drawing>
-          <wp:anchor distT="0" distB="0" distL="114300" distR="114300" simplePos="0" relativeHeight="251658240" behindDoc="0" locked="0" layoutInCell="1" allowOverlap="1" wp14:anchorId="787D94DE" wp14:editId="34025C98">
+          <wp:anchor distT="0" distB="0" distL="114300" distR="114300" simplePos="0" relativeHeight="251658240" behindDoc="0" locked="0" layoutInCell="1" allowOverlap="1" wp14:anchorId="787D94DE" wp14:editId="019B114F">
             <wp:simplePos x="0" y="0"/>
             <wp:positionH relativeFrom="column">
-              <wp:posOffset>289560</wp:posOffset>
+              <wp:posOffset>290195</wp:posOffset>
             </wp:positionH>
             <wp:positionV relativeFrom="page">
               <wp:posOffset>1996440</wp:posOffset>
             </wp:positionV>
-            <wp:extent cx="5526405" cy="4143375"/>
-            <wp:effectExtent l="0" t="0" r="0" b="9525"/>
+            <wp:extent cx="5523865" cy="4143375"/>
+            <wp:effectExtent l="0" t="0" r="635" b="9525"/>
             <wp:wrapTopAndBottom/>
             <wp:docPr id="3" name="Picture 11"/>
             <wp:cNvGraphicFramePr>
@@ -4434,7 +4890,7 @@
                     <pic:cNvPicPr/>
                   </pic:nvPicPr>
                   <pic:blipFill>
-                    <a:blip r:embed="rId7" cstate="print">
+                    <a:blip r:embed="rId10">
                       <a:extLst>
                         <a:ext uri="{28A0092B-C50C-407E-A947-70E740481C1C}">
                           <a14:useLocalDpi xmlns:a14="http://schemas.microsoft.com/office/drawing/2010/main" val="0"/>
@@ -4448,7 +4904,7 @@
                   <pic:spPr>
                     <a:xfrm>
                       <a:off x="0" y="0"/>
-                      <a:ext cx="5526405" cy="4143375"/>
+                      <a:ext cx="5523865" cy="4143375"/>
                     </a:xfrm>
                     <a:prstGeom prst="rect">
                       <a:avLst/>
@@ -4469,67 +4925,6 @@
         </w:rPr>
         <w:t xml:space="preserve">The system which we are going to develop will be completed within scheduled time and will not exceed the scheduled time. </w:t>
       </w:r>
-      <w:sdt>
-        <w:sdtPr>
-          <w:rPr>
-            <w:rFonts w:ascii="Times New Roman" w:hAnsi="Times New Roman" w:cs="Times New Roman"/>
-            <w:color w:val="000000" w:themeColor="text1"/>
-            <w:sz w:val="24"/>
-            <w:szCs w:val="24"/>
-          </w:rPr>
-          <w:id w:val="10842594"/>
-          <w:citation/>
-        </w:sdtPr>
-        <w:sdtEndPr/>
-        <w:sdtContent>
-          <w:r>
-            <w:rPr>
-              <w:rFonts w:ascii="Times New Roman" w:hAnsi="Times New Roman" w:cs="Times New Roman"/>
-              <w:color w:val="000000" w:themeColor="text1"/>
-              <w:sz w:val="24"/>
-              <w:szCs w:val="24"/>
-            </w:rPr>
-            <w:fldChar w:fldCharType="begin"/>
-          </w:r>
-          <w:r>
-            <w:rPr>
-              <w:rFonts w:ascii="Times New Roman" w:hAnsi="Times New Roman" w:cs="Times New Roman"/>
-              <w:color w:val="000000" w:themeColor="text1"/>
-              <w:sz w:val="24"/>
-              <w:szCs w:val="24"/>
-            </w:rPr>
-            <w:instrText xml:space="preserve"> CITATION apm \l 1033 </w:instrText>
-          </w:r>
-          <w:r>
-            <w:rPr>
-              <w:rFonts w:ascii="Times New Roman" w:hAnsi="Times New Roman" w:cs="Times New Roman"/>
-              <w:color w:val="000000" w:themeColor="text1"/>
-              <w:sz w:val="24"/>
-              <w:szCs w:val="24"/>
-            </w:rPr>
-            <w:fldChar w:fldCharType="separate"/>
-          </w:r>
-          <w:r>
-            <w:rPr>
-              <w:rFonts w:ascii="Times New Roman" w:hAnsi="Times New Roman" w:cs="Times New Roman"/>
-              <w:noProof/>
-              <w:color w:val="000000" w:themeColor="text1"/>
-              <w:sz w:val="24"/>
-              <w:szCs w:val="24"/>
-            </w:rPr>
-            <w:t>[5]</w:t>
-          </w:r>
-          <w:r>
-            <w:rPr>
-              <w:rFonts w:ascii="Times New Roman" w:hAnsi="Times New Roman" w:cs="Times New Roman"/>
-              <w:color w:val="000000" w:themeColor="text1"/>
-              <w:sz w:val="24"/>
-              <w:szCs w:val="24"/>
-            </w:rPr>
-            <w:fldChar w:fldCharType="end"/>
-          </w:r>
-        </w:sdtContent>
-      </w:sdt>
     </w:p>
     <w:p>
       <w:pPr>
@@ -4551,10 +4946,10 @@
           <w:szCs w:val="22"/>
         </w:rPr>
       </w:pPr>
-      <w:bookmarkStart w:id="26" w:name="_Toc95035413"/>
-      <w:bookmarkStart w:id="27" w:name="_Toc131296610"/>
-      <w:bookmarkStart w:id="28" w:name="_Toc131296898"/>
-      <w:bookmarkStart w:id="29" w:name="_Toc131297531"/>
+      <w:bookmarkStart w:id="27" w:name="_Toc95035413"/>
+      <w:bookmarkStart w:id="28" w:name="_Toc131296610"/>
+      <w:bookmarkStart w:id="29" w:name="_Toc131296898"/>
+      <w:bookmarkStart w:id="30" w:name="_Toc131297531"/>
       <w:r>
         <w:rPr>
           <w:b/>
@@ -4642,7 +5037,7 @@
           <w:sz w:val="24"/>
           <w:szCs w:val="22"/>
         </w:rPr>
-        <w:t>Bill</w:t>
+        <w:t>Student Billing</w:t>
       </w:r>
       <w:r>
         <w:rPr>
@@ -4653,12 +5048,12 @@
           <w:sz w:val="24"/>
           <w:szCs w:val="22"/>
         </w:rPr>
-        <w:t xml:space="preserve"> Management System</w:t>
-      </w:r>
-      <w:bookmarkEnd w:id="26"/>
+        <w:t xml:space="preserve"> System</w:t>
+      </w:r>
       <w:bookmarkEnd w:id="27"/>
       <w:bookmarkEnd w:id="28"/>
       <w:bookmarkEnd w:id="29"/>
+      <w:bookmarkEnd w:id="30"/>
     </w:p>
     <w:p>
       <w:pPr>
@@ -4706,8 +5101,8 @@
           <w:szCs w:val="28"/>
         </w:rPr>
       </w:pPr>
-      <w:bookmarkStart w:id="30" w:name="_Toc67717773"/>
-      <w:bookmarkStart w:id="31" w:name="_Toc131296444"/>
+      <w:bookmarkStart w:id="31" w:name="_Toc67717773"/>
+      <w:bookmarkStart w:id="32" w:name="_Toc131674427"/>
       <w:r>
         <w:rPr>
           <w:rFonts w:ascii="Times New Roman" w:hAnsi="Times New Roman" w:cs="Times New Roman"/>
@@ -4720,8 +5115,8 @@
         <w:lastRenderedPageBreak/>
         <w:t>High level Design of system</w:t>
       </w:r>
-      <w:bookmarkEnd w:id="30"/>
       <w:bookmarkEnd w:id="31"/>
+      <w:bookmarkEnd w:id="32"/>
     </w:p>
     <w:p>
       <w:pPr>
@@ -4742,8 +5137,8 @@
           <w:color w:val="000000" w:themeColor="text1"/>
         </w:rPr>
       </w:pPr>
-      <w:bookmarkStart w:id="32" w:name="_Toc67717774"/>
-      <w:bookmarkStart w:id="33" w:name="_Toc131296445"/>
+      <w:bookmarkStart w:id="33" w:name="_Toc67717774"/>
+      <w:bookmarkStart w:id="34" w:name="_Toc131674428"/>
       <w:r>
         <w:rPr>
           <w:rFonts w:ascii="Times New Roman" w:hAnsi="Times New Roman" w:cs="Times New Roman"/>
@@ -4771,8 +5166,8 @@
         </w:rPr>
         <w:t>Design</w:t>
       </w:r>
-      <w:bookmarkEnd w:id="32"/>
       <w:bookmarkEnd w:id="33"/>
+      <w:bookmarkEnd w:id="34"/>
     </w:p>
     <w:p>
       <w:pPr>
@@ -4803,6 +5198,132 @@
       <w:r>
         <w:rPr>
           <w:rFonts w:ascii="Times New Roman" w:hAnsi="Times New Roman" w:cs="Times New Roman"/>
+          <w:color w:val="000000" w:themeColor="text1"/>
+          <w:sz w:val="24"/>
+          <w:szCs w:val="24"/>
+        </w:rPr>
+        <w:t xml:space="preserve">In Entity-Relationship diagram there are five entities named administrator, </w:t>
+      </w:r>
+      <w:r>
+        <w:rPr>
+          <w:rFonts w:ascii="Times New Roman" w:hAnsi="Times New Roman" w:cs="Times New Roman"/>
+          <w:color w:val="000000" w:themeColor="text1"/>
+          <w:sz w:val="24"/>
+          <w:szCs w:val="24"/>
+        </w:rPr>
+        <w:t>student</w:t>
+      </w:r>
+      <w:r>
+        <w:rPr>
+          <w:rFonts w:ascii="Times New Roman" w:hAnsi="Times New Roman" w:cs="Times New Roman"/>
+          <w:color w:val="000000" w:themeColor="text1"/>
+          <w:sz w:val="24"/>
+          <w:szCs w:val="24"/>
+        </w:rPr>
+        <w:t xml:space="preserve">, </w:t>
+      </w:r>
+      <w:r>
+        <w:rPr>
+          <w:rFonts w:ascii="Times New Roman" w:hAnsi="Times New Roman" w:cs="Times New Roman"/>
+          <w:color w:val="000000" w:themeColor="text1"/>
+          <w:sz w:val="24"/>
+          <w:szCs w:val="24"/>
+        </w:rPr>
+        <w:t>and account staff</w:t>
+      </w:r>
+      <w:r>
+        <w:rPr>
+          <w:rFonts w:ascii="Times New Roman" w:hAnsi="Times New Roman" w:cs="Times New Roman"/>
+          <w:color w:val="000000" w:themeColor="text1"/>
+          <w:sz w:val="24"/>
+          <w:szCs w:val="24"/>
+        </w:rPr>
+        <w:t>. Admin has attributes like Admin id, name, password, email. Likewise</w:t>
+      </w:r>
+      <w:r>
+        <w:rPr>
+          <w:rFonts w:ascii="Times New Roman" w:hAnsi="Times New Roman" w:cs="Times New Roman"/>
+          <w:color w:val="000000" w:themeColor="text1"/>
+          <w:sz w:val="24"/>
+          <w:szCs w:val="24"/>
+        </w:rPr>
+        <w:t>,</w:t>
+      </w:r>
+      <w:r>
+        <w:rPr>
+          <w:rFonts w:ascii="Times New Roman" w:hAnsi="Times New Roman" w:cs="Times New Roman"/>
+          <w:color w:val="000000" w:themeColor="text1"/>
+          <w:sz w:val="24"/>
+          <w:szCs w:val="24"/>
+        </w:rPr>
+        <w:t xml:space="preserve"> </w:t>
+      </w:r>
+      <w:r>
+        <w:rPr>
+          <w:rFonts w:ascii="Times New Roman" w:hAnsi="Times New Roman" w:cs="Times New Roman"/>
+          <w:color w:val="000000" w:themeColor="text1"/>
+          <w:sz w:val="24"/>
+          <w:szCs w:val="24"/>
+        </w:rPr>
+        <w:t xml:space="preserve">student </w:t>
+      </w:r>
+      <w:r>
+        <w:rPr>
+          <w:rFonts w:ascii="Times New Roman" w:hAnsi="Times New Roman" w:cs="Times New Roman"/>
+          <w:color w:val="000000" w:themeColor="text1"/>
+          <w:sz w:val="24"/>
+          <w:szCs w:val="24"/>
+        </w:rPr>
+        <w:t xml:space="preserve">has </w:t>
+      </w:r>
+      <w:r>
+        <w:rPr>
+          <w:rFonts w:ascii="Times New Roman" w:hAnsi="Times New Roman" w:cs="Times New Roman"/>
+          <w:color w:val="000000" w:themeColor="text1"/>
+          <w:sz w:val="24"/>
+          <w:szCs w:val="24"/>
+        </w:rPr>
+        <w:t xml:space="preserve">student </w:t>
+      </w:r>
+      <w:r>
+        <w:rPr>
+          <w:rFonts w:ascii="Times New Roman" w:hAnsi="Times New Roman" w:cs="Times New Roman"/>
+          <w:color w:val="000000" w:themeColor="text1"/>
+          <w:sz w:val="24"/>
+          <w:szCs w:val="24"/>
+        </w:rPr>
+        <w:t>id, name, password, email, phone</w:t>
+      </w:r>
+      <w:r>
+        <w:rPr>
+          <w:rFonts w:ascii="Times New Roman" w:hAnsi="Times New Roman" w:cs="Times New Roman"/>
+          <w:color w:val="000000" w:themeColor="text1"/>
+          <w:sz w:val="24"/>
+          <w:szCs w:val="24"/>
+        </w:rPr>
+        <w:t>, semester,</w:t>
+      </w:r>
+      <w:r>
+        <w:rPr>
+          <w:rFonts w:ascii="Times New Roman" w:hAnsi="Times New Roman" w:cs="Times New Roman"/>
+          <w:color w:val="000000" w:themeColor="text1"/>
+          <w:sz w:val="24"/>
+          <w:szCs w:val="24"/>
+        </w:rPr>
+        <w:t xml:space="preserve"> and </w:t>
+      </w:r>
+      <w:r>
+        <w:rPr>
+          <w:rFonts w:ascii="Times New Roman" w:hAnsi="Times New Roman" w:cs="Times New Roman"/>
+          <w:color w:val="000000" w:themeColor="text1"/>
+          <w:sz w:val="24"/>
+          <w:szCs w:val="24"/>
+        </w:rPr>
+        <w:t xml:space="preserve">total college fee. </w:t>
+      </w:r>
+      <w:r>
+        <w:rPr>
+          <w:rFonts w:ascii="Times New Roman" w:hAnsi="Times New Roman" w:cs="Times New Roman"/>
           <w:noProof/>
           <w:color w:val="000000" w:themeColor="text1"/>
           <w:sz w:val="24"/>
@@ -4810,13 +5331,13 @@
           <w:lang w:bidi="ne-NP"/>
         </w:rPr>
         <w:drawing>
-          <wp:anchor distT="0" distB="0" distL="114300" distR="114300" simplePos="0" relativeHeight="251659264" behindDoc="0" locked="0" layoutInCell="1" allowOverlap="1" wp14:anchorId="135C42B1" wp14:editId="1DE69D84">
+          <wp:anchor distT="0" distB="0" distL="114300" distR="114300" simplePos="0" relativeHeight="251659264" behindDoc="0" locked="0" layoutInCell="1" allowOverlap="1" wp14:anchorId="135C42B1" wp14:editId="3BB3975A">
             <wp:simplePos x="0" y="0"/>
             <wp:positionH relativeFrom="margin">
-              <wp:posOffset>60960</wp:posOffset>
+              <wp:posOffset>44450</wp:posOffset>
             </wp:positionH>
             <wp:positionV relativeFrom="margin">
-              <wp:posOffset>2172970</wp:posOffset>
+              <wp:posOffset>557893</wp:posOffset>
             </wp:positionV>
             <wp:extent cx="5981065" cy="3924300"/>
             <wp:effectExtent l="0" t="0" r="635" b="0"/>
@@ -4833,7 +5354,7 @@
                     <pic:cNvPicPr/>
                   </pic:nvPicPr>
                   <pic:blipFill>
-                    <a:blip r:embed="rId8">
+                    <a:blip r:embed="rId11">
                       <a:extLst>
                         <a:ext uri="{28A0092B-C50C-407E-A947-70E740481C1C}">
                           <a14:useLocalDpi xmlns:a14="http://schemas.microsoft.com/office/drawing/2010/main" val="0"/>
@@ -4866,124 +5387,7 @@
           <w:sz w:val="24"/>
           <w:szCs w:val="24"/>
         </w:rPr>
-        <w:t xml:space="preserve">In Entity-Relationship diagram there are five entities named administrator, </w:t>
-      </w:r>
-      <w:r>
-        <w:rPr>
-          <w:rFonts w:ascii="Times New Roman" w:hAnsi="Times New Roman" w:cs="Times New Roman"/>
-          <w:color w:val="000000" w:themeColor="text1"/>
-          <w:sz w:val="24"/>
-          <w:szCs w:val="24"/>
-        </w:rPr>
-        <w:t>student</w:t>
-      </w:r>
-      <w:r>
-        <w:rPr>
-          <w:rFonts w:ascii="Times New Roman" w:hAnsi="Times New Roman" w:cs="Times New Roman"/>
-          <w:color w:val="000000" w:themeColor="text1"/>
-          <w:sz w:val="24"/>
-          <w:szCs w:val="24"/>
-        </w:rPr>
-        <w:t xml:space="preserve">, </w:t>
-      </w:r>
-      <w:r>
-        <w:rPr>
-          <w:rFonts w:ascii="Times New Roman" w:hAnsi="Times New Roman" w:cs="Times New Roman"/>
-          <w:color w:val="000000" w:themeColor="text1"/>
-          <w:sz w:val="24"/>
-          <w:szCs w:val="24"/>
-        </w:rPr>
-        <w:t>and account staff</w:t>
-      </w:r>
-      <w:r>
-        <w:rPr>
-          <w:rFonts w:ascii="Times New Roman" w:hAnsi="Times New Roman" w:cs="Times New Roman"/>
-          <w:color w:val="000000" w:themeColor="text1"/>
-          <w:sz w:val="24"/>
-          <w:szCs w:val="24"/>
-        </w:rPr>
-        <w:t>. Admin has attributes like Admin id, name, password, email. Likewise</w:t>
-      </w:r>
-      <w:r>
-        <w:rPr>
-          <w:rFonts w:ascii="Times New Roman" w:hAnsi="Times New Roman" w:cs="Times New Roman"/>
-          <w:color w:val="000000" w:themeColor="text1"/>
-          <w:sz w:val="24"/>
-          <w:szCs w:val="24"/>
-        </w:rPr>
-        <w:t>,</w:t>
-      </w:r>
-      <w:r>
-        <w:rPr>
-          <w:rFonts w:ascii="Times New Roman" w:hAnsi="Times New Roman" w:cs="Times New Roman"/>
-          <w:color w:val="000000" w:themeColor="text1"/>
-          <w:sz w:val="24"/>
-          <w:szCs w:val="24"/>
-        </w:rPr>
-        <w:t xml:space="preserve"> </w:t>
-      </w:r>
-      <w:r>
-        <w:rPr>
-          <w:rFonts w:ascii="Times New Roman" w:hAnsi="Times New Roman" w:cs="Times New Roman"/>
-          <w:color w:val="000000" w:themeColor="text1"/>
-          <w:sz w:val="24"/>
-          <w:szCs w:val="24"/>
-        </w:rPr>
-        <w:t xml:space="preserve">student </w:t>
-      </w:r>
-      <w:r>
-        <w:rPr>
-          <w:rFonts w:ascii="Times New Roman" w:hAnsi="Times New Roman" w:cs="Times New Roman"/>
-          <w:color w:val="000000" w:themeColor="text1"/>
-          <w:sz w:val="24"/>
-          <w:szCs w:val="24"/>
-        </w:rPr>
-        <w:t xml:space="preserve">has </w:t>
-      </w:r>
-      <w:r>
-        <w:rPr>
-          <w:rFonts w:ascii="Times New Roman" w:hAnsi="Times New Roman" w:cs="Times New Roman"/>
-          <w:color w:val="000000" w:themeColor="text1"/>
-          <w:sz w:val="24"/>
-          <w:szCs w:val="24"/>
-        </w:rPr>
-        <w:t xml:space="preserve">student </w:t>
-      </w:r>
-      <w:r>
-        <w:rPr>
-          <w:rFonts w:ascii="Times New Roman" w:hAnsi="Times New Roman" w:cs="Times New Roman"/>
-          <w:color w:val="000000" w:themeColor="text1"/>
-          <w:sz w:val="24"/>
-          <w:szCs w:val="24"/>
-        </w:rPr>
-        <w:t>id, name, password, email, phone</w:t>
-      </w:r>
-      <w:r>
-        <w:rPr>
-          <w:rFonts w:ascii="Times New Roman" w:hAnsi="Times New Roman" w:cs="Times New Roman"/>
-          <w:color w:val="000000" w:themeColor="text1"/>
-          <w:sz w:val="24"/>
-          <w:szCs w:val="24"/>
-        </w:rPr>
-        <w:t>, semester,</w:t>
-      </w:r>
-      <w:r>
-        <w:rPr>
-          <w:rFonts w:ascii="Times New Roman" w:hAnsi="Times New Roman" w:cs="Times New Roman"/>
-          <w:color w:val="000000" w:themeColor="text1"/>
-          <w:sz w:val="24"/>
-          <w:szCs w:val="24"/>
-        </w:rPr>
-        <w:t xml:space="preserve"> and </w:t>
-      </w:r>
-      <w:r>
-        <w:rPr>
-          <w:rFonts w:ascii="Times New Roman" w:hAnsi="Times New Roman" w:cs="Times New Roman"/>
-          <w:color w:val="000000" w:themeColor="text1"/>
-          <w:sz w:val="24"/>
-          <w:szCs w:val="24"/>
-        </w:rPr>
-        <w:t xml:space="preserve">total college fee. Similarly, account staff </w:t>
+        <w:t xml:space="preserve">Similarly, account staff </w:t>
       </w:r>
       <w:r>
         <w:rPr>
@@ -5025,10 +5429,10 @@
           <w:sz w:val="24"/>
         </w:rPr>
       </w:pPr>
-      <w:bookmarkStart w:id="34" w:name="_Toc95035414"/>
-      <w:bookmarkStart w:id="35" w:name="_Toc131296611"/>
-      <w:bookmarkStart w:id="36" w:name="_Toc131296899"/>
-      <w:bookmarkStart w:id="37" w:name="_Toc131297532"/>
+      <w:bookmarkStart w:id="35" w:name="_Toc95035414"/>
+      <w:bookmarkStart w:id="36" w:name="_Toc131296611"/>
+      <w:bookmarkStart w:id="37" w:name="_Toc131296899"/>
+      <w:bookmarkStart w:id="38" w:name="_Toc131297532"/>
       <w:r>
         <w:rPr>
           <w:b/>
@@ -5100,7 +5504,7 @@
           <w:color w:val="000000" w:themeColor="text1"/>
           <w:sz w:val="24"/>
         </w:rPr>
-        <w:t>Billing</w:t>
+        <w:t>Student Billing</w:t>
       </w:r>
       <w:r>
         <w:rPr>
@@ -5109,12 +5513,12 @@
           <w:color w:val="000000" w:themeColor="text1"/>
           <w:sz w:val="24"/>
         </w:rPr>
-        <w:t xml:space="preserve"> Management System</w:t>
-      </w:r>
-      <w:bookmarkEnd w:id="34"/>
+        <w:t xml:space="preserve"> System</w:t>
+      </w:r>
       <w:bookmarkEnd w:id="35"/>
       <w:bookmarkEnd w:id="36"/>
       <w:bookmarkEnd w:id="37"/>
+      <w:bookmarkEnd w:id="38"/>
     </w:p>
     <w:p>
       <w:pPr>
@@ -5124,20 +5528,20 @@
           <w:b/>
         </w:rPr>
       </w:pPr>
-      <w:bookmarkStart w:id="38" w:name="_Toc68514290"/>
-      <w:bookmarkStart w:id="39" w:name="_Toc68764398"/>
-      <w:bookmarkStart w:id="40" w:name="_Toc81042917"/>
-      <w:bookmarkStart w:id="41" w:name="_Toc82708790"/>
+      <w:bookmarkStart w:id="39" w:name="_Toc68514290"/>
+      <w:bookmarkStart w:id="40" w:name="_Toc68764398"/>
+      <w:bookmarkStart w:id="41" w:name="_Toc81042917"/>
+      <w:bookmarkStart w:id="42" w:name="_Toc82708790"/>
       <w:r>
         <w:rPr>
           <w:b/>
         </w:rPr>
         <w:t>Process Modeling (DFD)</w:t>
       </w:r>
-      <w:bookmarkEnd w:id="38"/>
       <w:bookmarkEnd w:id="39"/>
       <w:bookmarkEnd w:id="40"/>
       <w:bookmarkEnd w:id="41"/>
+      <w:bookmarkEnd w:id="42"/>
     </w:p>
     <w:p>
       <w:pPr>
@@ -5542,7 +5946,7 @@
                     <pic:cNvPicPr/>
                   </pic:nvPicPr>
                   <pic:blipFill>
-                    <a:blip r:embed="rId9">
+                    <a:blip r:embed="rId12">
                       <a:extLst>
                         <a:ext uri="{28A0092B-C50C-407E-A947-70E740481C1C}">
                           <a14:useLocalDpi xmlns:a14="http://schemas.microsoft.com/office/drawing/2010/main" val="0"/>
@@ -5581,10 +5985,10 @@
           <w:szCs w:val="24"/>
         </w:rPr>
       </w:pPr>
-      <w:bookmarkStart w:id="42" w:name="_Toc95035415"/>
-      <w:bookmarkStart w:id="43" w:name="_Toc131296612"/>
-      <w:bookmarkStart w:id="44" w:name="_Toc131296900"/>
-      <w:bookmarkStart w:id="45" w:name="_Toc131297533"/>
+      <w:bookmarkStart w:id="43" w:name="_Toc95035415"/>
+      <w:bookmarkStart w:id="44" w:name="_Toc131296612"/>
+      <w:bookmarkStart w:id="45" w:name="_Toc131296900"/>
+      <w:bookmarkStart w:id="46" w:name="_Toc131297533"/>
       <w:r>
         <w:rPr>
           <w:b/>
@@ -5667,10 +6071,10 @@
         </w:rPr>
         <w:t xml:space="preserve"> Management System</w:t>
       </w:r>
-      <w:bookmarkEnd w:id="42"/>
       <w:bookmarkEnd w:id="43"/>
       <w:bookmarkEnd w:id="44"/>
       <w:bookmarkEnd w:id="45"/>
+      <w:bookmarkEnd w:id="46"/>
     </w:p>
     <w:p>
       <w:pPr>
@@ -5759,7 +6163,7 @@
         </w:rPr>
         <w:lastRenderedPageBreak/>
         <w:drawing>
-          <wp:inline distT="0" distB="0" distL="0" distR="0" wp14:anchorId="5331F9B6" wp14:editId="7408DD1B">
+          <wp:inline distT="0" distB="0" distL="0" distR="0" wp14:anchorId="5331F9B6" wp14:editId="4905B3F3">
             <wp:extent cx="5928881" cy="5579347"/>
             <wp:effectExtent l="0" t="0" r="0" b="2540"/>
             <wp:docPr id="60" name="Picture 60"/>
@@ -5776,7 +6180,7 @@
                     </pic:cNvPicPr>
                   </pic:nvPicPr>
                   <pic:blipFill>
-                    <a:blip r:embed="rId10">
+                    <a:blip r:embed="rId13">
                       <a:extLst>
                         <a:ext uri="{28A0092B-C50C-407E-A947-70E740481C1C}">
                           <a14:useLocalDpi xmlns:a14="http://schemas.microsoft.com/office/drawing/2010/main" val="0"/>
@@ -5818,10 +6222,10 @@
           <w:sz w:val="24"/>
         </w:rPr>
       </w:pPr>
-      <w:bookmarkStart w:id="46" w:name="_Toc95035416"/>
-      <w:bookmarkStart w:id="47" w:name="_Toc131296613"/>
-      <w:bookmarkStart w:id="48" w:name="_Toc131296901"/>
-      <w:bookmarkStart w:id="49" w:name="_Toc131297534"/>
+      <w:bookmarkStart w:id="47" w:name="_Toc95035416"/>
+      <w:bookmarkStart w:id="48" w:name="_Toc131296613"/>
+      <w:bookmarkStart w:id="49" w:name="_Toc131296901"/>
+      <w:bookmarkStart w:id="50" w:name="_Toc131297534"/>
       <w:r>
         <w:rPr>
           <w:b/>
@@ -5904,10 +6308,10 @@
         </w:rPr>
         <w:t xml:space="preserve"> Management System</w:t>
       </w:r>
-      <w:bookmarkEnd w:id="46"/>
       <w:bookmarkEnd w:id="47"/>
       <w:bookmarkEnd w:id="48"/>
       <w:bookmarkEnd w:id="49"/>
+      <w:bookmarkEnd w:id="50"/>
     </w:p>
     <w:p>
       <w:pPr>
@@ -5943,8 +6347,8 @@
           <w:color w:val="000000" w:themeColor="text1"/>
         </w:rPr>
       </w:pPr>
-      <w:bookmarkStart w:id="50" w:name="_Toc67717775"/>
-      <w:bookmarkStart w:id="51" w:name="_Toc131296446"/>
+      <w:bookmarkStart w:id="51" w:name="_Toc67717775"/>
+      <w:bookmarkStart w:id="52" w:name="_Toc131674429"/>
       <w:r>
         <w:rPr>
           <w:rFonts w:ascii="Times New Roman" w:hAnsi="Times New Roman" w:cs="Times New Roman"/>
@@ -5954,8 +6358,8 @@
         </w:rPr>
         <w:t>System Development Tools</w:t>
       </w:r>
-      <w:bookmarkEnd w:id="50"/>
       <w:bookmarkEnd w:id="51"/>
+      <w:bookmarkEnd w:id="52"/>
     </w:p>
     <w:p>
       <w:pPr>
@@ -6135,7 +6539,7 @@
     <w:p>
       <w:pPr>
         <w:spacing w:before="240" w:after="240" w:line="360" w:lineRule="auto"/>
-        <w:ind w:left="1530" w:hanging="810"/>
+        <w:ind w:firstLine="720"/>
         <w:rPr>
           <w:rFonts w:ascii="Times New Roman" w:hAnsi="Times New Roman" w:cs="Times New Roman"/>
           <w:b/>
@@ -6162,10 +6566,9 @@
         <w:pStyle w:val="ListParagraph"/>
         <w:numPr>
           <w:ilvl w:val="0"/>
-          <w:numId w:val="4"/>
+          <w:numId w:val="21"/>
         </w:numPr>
         <w:spacing w:before="240" w:after="240" w:line="360" w:lineRule="auto"/>
-        <w:ind w:left="1080" w:hanging="180"/>
         <w:rPr>
           <w:color w:val="000000" w:themeColor="text1"/>
         </w:rPr>
@@ -6176,11 +6579,17 @@
         </w:rPr>
         <w:t>NodeJS</w:t>
       </w:r>
+      <w:r>
+        <w:rPr>
+          <w:color w:val="000000" w:themeColor="text1"/>
+        </w:rPr>
+        <w:t xml:space="preserve"> </w:t>
+      </w:r>
     </w:p>
     <w:p>
       <w:pPr>
         <w:spacing w:before="240" w:after="240" w:line="360" w:lineRule="auto"/>
-        <w:ind w:left="1530" w:hanging="720"/>
+        <w:ind w:firstLine="720"/>
         <w:rPr>
           <w:rFonts w:ascii="Times New Roman" w:hAnsi="Times New Roman" w:cs="Times New Roman"/>
           <w:b/>
@@ -6207,10 +6616,9 @@
         <w:pStyle w:val="ListParagraph"/>
         <w:numPr>
           <w:ilvl w:val="0"/>
-          <w:numId w:val="5"/>
+          <w:numId w:val="23"/>
         </w:numPr>
         <w:spacing w:before="240" w:after="240" w:line="360" w:lineRule="auto"/>
-        <w:ind w:left="1170" w:hanging="270"/>
         <w:rPr>
           <w:color w:val="000000" w:themeColor="text1"/>
         </w:rPr>
@@ -6220,6 +6628,93 @@
           <w:color w:val="000000" w:themeColor="text1"/>
         </w:rPr>
         <w:t>MongoDB</w:t>
+      </w:r>
+      <w:r>
+        <w:rPr>
+          <w:b/>
+          <w:bCs/>
+          <w:color w:val="000000" w:themeColor="text1"/>
+        </w:rPr>
+        <w:t xml:space="preserve"> </w:t>
+      </w:r>
+    </w:p>
+    <w:p>
+      <w:pPr>
+        <w:spacing w:before="240" w:after="240" w:line="360" w:lineRule="auto"/>
+        <w:ind w:firstLine="720"/>
+        <w:rPr>
+          <w:rFonts w:ascii="Times New Roman" w:hAnsi="Times New Roman" w:cs="Times New Roman"/>
+          <w:b/>
+          <w:bCs/>
+          <w:color w:val="000000" w:themeColor="text1"/>
+          <w:sz w:val="24"/>
+          <w:szCs w:val="24"/>
+        </w:rPr>
+      </w:pPr>
+      <w:r>
+        <w:rPr>
+          <w:rFonts w:ascii="Times New Roman" w:hAnsi="Times New Roman" w:cs="Times New Roman"/>
+          <w:b/>
+          <w:bCs/>
+          <w:color w:val="000000" w:themeColor="text1"/>
+          <w:sz w:val="24"/>
+          <w:szCs w:val="24"/>
+        </w:rPr>
+        <w:t>Diagrams</w:t>
+      </w:r>
+    </w:p>
+    <w:p>
+      <w:pPr>
+        <w:pStyle w:val="ListParagraph"/>
+        <w:numPr>
+          <w:ilvl w:val="0"/>
+          <w:numId w:val="20"/>
+        </w:numPr>
+        <w:spacing w:before="240" w:after="240" w:line="360" w:lineRule="auto"/>
+        <w:rPr>
+          <w:b/>
+          <w:bCs/>
+          <w:color w:val="000000" w:themeColor="text1"/>
+        </w:rPr>
+      </w:pPr>
+      <w:r>
+        <w:t>Figma</w:t>
+      </w:r>
+    </w:p>
+    <w:p>
+      <w:pPr>
+        <w:pStyle w:val="ListParagraph"/>
+        <w:numPr>
+          <w:ilvl w:val="0"/>
+          <w:numId w:val="20"/>
+        </w:numPr>
+        <w:spacing w:before="240" w:after="240" w:line="360" w:lineRule="auto"/>
+        <w:rPr>
+          <w:b/>
+          <w:bCs/>
+          <w:color w:val="000000" w:themeColor="text1"/>
+        </w:rPr>
+      </w:pPr>
+      <w:r>
+        <w:t>draw.io</w:t>
+      </w:r>
+    </w:p>
+    <w:p>
+      <w:pPr>
+        <w:pStyle w:val="ListParagraph"/>
+        <w:numPr>
+          <w:ilvl w:val="0"/>
+          <w:numId w:val="20"/>
+        </w:numPr>
+        <w:spacing w:before="240" w:after="240" w:line="360" w:lineRule="auto"/>
+        <w:rPr>
+          <w:b/>
+          <w:bCs/>
+          <w:color w:val="000000" w:themeColor="text1"/>
+        </w:rPr>
+      </w:pPr>
+      <w:r>
+        <w:t>canva.com</w:t>
       </w:r>
     </w:p>
     <w:p>
@@ -6235,8 +6730,8 @@
           <w:szCs w:val="28"/>
         </w:rPr>
       </w:pPr>
-      <w:bookmarkStart w:id="52" w:name="_Toc67717776"/>
-      <w:bookmarkStart w:id="53" w:name="_Toc131296447"/>
+      <w:bookmarkStart w:id="53" w:name="_Toc67717776"/>
+      <w:bookmarkStart w:id="54" w:name="_Toc131674430"/>
       <w:r>
         <w:rPr>
           <w:rFonts w:ascii="Times New Roman" w:hAnsi="Times New Roman" w:cs="Times New Roman"/>
@@ -6246,10 +6741,11 @@
           <w:sz w:val="28"/>
           <w:szCs w:val="28"/>
         </w:rPr>
+        <w:lastRenderedPageBreak/>
         <w:t>Expected Outcome</w:t>
       </w:r>
-      <w:bookmarkEnd w:id="52"/>
       <w:bookmarkEnd w:id="53"/>
+      <w:bookmarkEnd w:id="54"/>
     </w:p>
     <w:p>
       <w:pPr>
@@ -6264,20 +6760,259 @@
       </w:pPr>
       <w:r>
         <w:rPr>
-          <w:rFonts w:ascii="Times New Roman" w:hAnsi="Times New Roman" w:cs="Times New Roman"/>
           <w:noProof/>
           <w:color w:val="000000" w:themeColor="text1"/>
-          <w:sz w:val="24"/>
-          <w:szCs w:val="24"/>
         </w:rPr>
         <w:drawing>
-          <wp:anchor distT="0" distB="0" distL="114300" distR="114300" simplePos="0" relativeHeight="251660288" behindDoc="0" locked="0" layoutInCell="1" allowOverlap="1" wp14:anchorId="2CC8ECD3" wp14:editId="29783CAD">
+          <wp:anchor distT="0" distB="0" distL="114300" distR="114300" simplePos="0" relativeHeight="251662336" behindDoc="0" locked="0" layoutInCell="1" allowOverlap="1" wp14:anchorId="3E9A9589" wp14:editId="504B3AD3">
             <wp:simplePos x="0" y="0"/>
             <wp:positionH relativeFrom="margin">
-              <wp:align>right</wp:align>
+              <wp:posOffset>-30480</wp:posOffset>
             </wp:positionH>
-            <wp:positionV relativeFrom="page">
-              <wp:posOffset>4429125</wp:posOffset>
+            <wp:positionV relativeFrom="paragraph">
+              <wp:posOffset>1071880</wp:posOffset>
+            </wp:positionV>
+            <wp:extent cx="5731510" cy="4413250"/>
+            <wp:effectExtent l="0" t="0" r="2540" b="6350"/>
+            <wp:wrapTopAndBottom/>
+            <wp:docPr id="5" name="Picture 5"/>
+            <wp:cNvGraphicFramePr>
+              <a:graphicFrameLocks xmlns:a="http://schemas.openxmlformats.org/drawingml/2006/main" noChangeAspect="1"/>
+            </wp:cNvGraphicFramePr>
+            <a:graphic xmlns:a="http://schemas.openxmlformats.org/drawingml/2006/main">
+              <a:graphicData uri="http://schemas.openxmlformats.org/drawingml/2006/picture">
+                <pic:pic xmlns:pic="http://schemas.openxmlformats.org/drawingml/2006/picture">
+                  <pic:nvPicPr>
+                    <pic:cNvPr id="5" name="Picture 5"/>
+                    <pic:cNvPicPr/>
+                  </pic:nvPicPr>
+                  <pic:blipFill>
+                    <a:blip r:embed="rId14" cstate="print">
+                      <a:extLst>
+                        <a:ext uri="{28A0092B-C50C-407E-A947-70E740481C1C}">
+                          <a14:useLocalDpi xmlns:a14="http://schemas.microsoft.com/office/drawing/2010/main" val="0"/>
+                        </a:ext>
+                      </a:extLst>
+                    </a:blip>
+                    <a:stretch>
+                      <a:fillRect/>
+                    </a:stretch>
+                  </pic:blipFill>
+                  <pic:spPr>
+                    <a:xfrm>
+                      <a:off x="0" y="0"/>
+                      <a:ext cx="5731510" cy="4413250"/>
+                    </a:xfrm>
+                    <a:prstGeom prst="rect">
+                      <a:avLst/>
+                    </a:prstGeom>
+                  </pic:spPr>
+                </pic:pic>
+              </a:graphicData>
+            </a:graphic>
+          </wp:anchor>
+        </w:drawing>
+      </w:r>
+      <w:r>
+        <w:rPr>
+          <w:rFonts w:ascii="Times New Roman" w:hAnsi="Times New Roman" w:cs="Times New Roman"/>
+          <w:color w:val="000000" w:themeColor="text1"/>
+          <w:sz w:val="24"/>
+          <w:szCs w:val="24"/>
+        </w:rPr>
+        <w:t>T</w:t>
+      </w:r>
+      <w:r>
+        <w:rPr>
+          <w:rFonts w:ascii="Times New Roman" w:hAnsi="Times New Roman" w:cs="Times New Roman"/>
+          <w:color w:val="000000" w:themeColor="text1"/>
+          <w:sz w:val="24"/>
+          <w:szCs w:val="24"/>
+        </w:rPr>
+        <w:t>he successful completion of the project</w:t>
+      </w:r>
+      <w:r>
+        <w:rPr>
+          <w:rFonts w:ascii="Times New Roman" w:hAnsi="Times New Roman" w:cs="Times New Roman"/>
+          <w:color w:val="000000" w:themeColor="text1"/>
+          <w:sz w:val="24"/>
+          <w:szCs w:val="24"/>
+        </w:rPr>
+        <w:t xml:space="preserve"> </w:t>
+      </w:r>
+      <w:r>
+        <w:rPr>
+          <w:rFonts w:ascii="Times New Roman" w:hAnsi="Times New Roman" w:cs="Times New Roman"/>
+          <w:color w:val="000000" w:themeColor="text1"/>
+          <w:sz w:val="24"/>
+          <w:szCs w:val="24"/>
+        </w:rPr>
+        <w:t xml:space="preserve">will </w:t>
+      </w:r>
+      <w:r>
+        <w:rPr>
+          <w:rFonts w:ascii="Times New Roman" w:hAnsi="Times New Roman" w:cs="Times New Roman"/>
+          <w:color w:val="000000" w:themeColor="text1"/>
+          <w:sz w:val="24"/>
+          <w:szCs w:val="24"/>
+        </w:rPr>
+        <w:t>enable students to make quick fee payments. This allows them to have a good transaction experience. Furthermore, they will be able to see their entire payment history, enabling them to have a good grasp of their due date.</w:t>
+      </w:r>
+    </w:p>
+    <w:p>
+      <w:pPr>
+        <w:pStyle w:val="Caption"/>
+        <w:jc w:val="center"/>
+      </w:pPr>
+      <w:r>
+        <w:tab/>
+      </w:r>
+    </w:p>
+    <w:p>
+      <w:pPr>
+        <w:pStyle w:val="Caption"/>
+        <w:jc w:val="center"/>
+      </w:pPr>
+      <w:bookmarkStart w:id="55" w:name="_Toc131297535"/>
+      <w:r>
+        <w:rPr>
+          <w:b/>
+          <w:bCs/>
+          <w:i w:val="0"/>
+          <w:iCs w:val="0"/>
+          <w:color w:val="auto"/>
+          <w:sz w:val="24"/>
+          <w:szCs w:val="24"/>
+        </w:rPr>
+        <w:t xml:space="preserve">Figure </w:t>
+      </w:r>
+      <w:r>
+        <w:rPr>
+          <w:b/>
+          <w:bCs/>
+          <w:i w:val="0"/>
+          <w:iCs w:val="0"/>
+          <w:color w:val="auto"/>
+          <w:sz w:val="24"/>
+          <w:szCs w:val="24"/>
+        </w:rPr>
+        <w:fldChar w:fldCharType="begin"/>
+      </w:r>
+      <w:r>
+        <w:rPr>
+          <w:b/>
+          <w:bCs/>
+          <w:i w:val="0"/>
+          <w:iCs w:val="0"/>
+          <w:color w:val="auto"/>
+          <w:sz w:val="24"/>
+          <w:szCs w:val="24"/>
+        </w:rPr>
+        <w:instrText xml:space="preserve"> SEQ Figure \* ARABIC </w:instrText>
+      </w:r>
+      <w:r>
+        <w:rPr>
+          <w:b/>
+          <w:bCs/>
+          <w:i w:val="0"/>
+          <w:iCs w:val="0"/>
+          <w:color w:val="auto"/>
+          <w:sz w:val="24"/>
+          <w:szCs w:val="24"/>
+        </w:rPr>
+        <w:fldChar w:fldCharType="separate"/>
+      </w:r>
+      <w:r>
+        <w:rPr>
+          <w:b/>
+          <w:bCs/>
+          <w:i w:val="0"/>
+          <w:iCs w:val="0"/>
+          <w:noProof/>
+          <w:color w:val="auto"/>
+          <w:sz w:val="24"/>
+          <w:szCs w:val="24"/>
+        </w:rPr>
+        <w:t>5</w:t>
+      </w:r>
+      <w:r>
+        <w:rPr>
+          <w:b/>
+          <w:bCs/>
+          <w:i w:val="0"/>
+          <w:iCs w:val="0"/>
+          <w:color w:val="auto"/>
+          <w:sz w:val="24"/>
+          <w:szCs w:val="24"/>
+        </w:rPr>
+        <w:fldChar w:fldCharType="end"/>
+      </w:r>
+      <w:r>
+        <w:rPr>
+          <w:b/>
+          <w:i w:val="0"/>
+          <w:color w:val="000000" w:themeColor="text1"/>
+          <w:sz w:val="24"/>
+        </w:rPr>
+        <w:t xml:space="preserve">: </w:t>
+      </w:r>
+      <w:r>
+        <w:rPr>
+          <w:b/>
+          <w:i w:val="0"/>
+          <w:color w:val="000000" w:themeColor="text1"/>
+          <w:sz w:val="24"/>
+        </w:rPr>
+        <w:t>Mockups</w:t>
+      </w:r>
+      <w:r>
+        <w:rPr>
+          <w:b/>
+          <w:i w:val="0"/>
+          <w:color w:val="000000" w:themeColor="text1"/>
+          <w:sz w:val="24"/>
+        </w:rPr>
+        <w:t xml:space="preserve"> for </w:t>
+      </w:r>
+      <w:r>
+        <w:rPr>
+          <w:b/>
+          <w:i w:val="0"/>
+          <w:color w:val="000000" w:themeColor="text1"/>
+          <w:sz w:val="24"/>
+        </w:rPr>
+        <w:t>Student Billing</w:t>
+      </w:r>
+      <w:r>
+        <w:rPr>
+          <w:b/>
+          <w:i w:val="0"/>
+          <w:color w:val="000000" w:themeColor="text1"/>
+          <w:sz w:val="24"/>
+        </w:rPr>
+        <w:t xml:space="preserve"> System</w:t>
+      </w:r>
+      <w:bookmarkEnd w:id="55"/>
+    </w:p>
+    <w:p/>
+    <w:p>
+      <w:r>
+        <w:rPr>
+          <w:rFonts w:ascii="Times New Roman" w:hAnsi="Times New Roman" w:cs="Times New Roman"/>
+          <w:noProof/>
+          <w:color w:val="000000" w:themeColor="text1"/>
+          <w:sz w:val="24"/>
+          <w:szCs w:val="24"/>
+        </w:rPr>
+        <w:lastRenderedPageBreak/>
+        <w:drawing>
+          <wp:anchor distT="0" distB="0" distL="114300" distR="114300" simplePos="0" relativeHeight="251660288" behindDoc="0" locked="0" layoutInCell="1" allowOverlap="1" wp14:anchorId="2CC8ECD3" wp14:editId="12B070D3">
+            <wp:simplePos x="0" y="0"/>
+            <wp:positionH relativeFrom="margin">
+              <wp:align>left</wp:align>
+            </wp:positionH>
+            <wp:positionV relativeFrom="margin">
+              <wp:align>top</wp:align>
             </wp:positionV>
             <wp:extent cx="5731510" cy="4413250"/>
             <wp:effectExtent l="0" t="0" r="2540" b="6350"/>
@@ -6294,7 +7029,7 @@
                     <pic:cNvPicPr/>
                   </pic:nvPicPr>
                   <pic:blipFill>
-                    <a:blip r:embed="rId11" cstate="print">
+                    <a:blip r:embed="rId15" cstate="print">
                       <a:extLst>
                         <a:ext uri="{28A0092B-C50C-407E-A947-70E740481C1C}">
                           <a14:useLocalDpi xmlns:a14="http://schemas.microsoft.com/office/drawing/2010/main" val="0"/>
@@ -6328,250 +7063,11 @@
       </w:r>
       <w:r>
         <w:rPr>
-          <w:rFonts w:ascii="Times New Roman" w:hAnsi="Times New Roman" w:cs="Times New Roman"/>
-          <w:color w:val="000000" w:themeColor="text1"/>
-          <w:sz w:val="24"/>
-          <w:szCs w:val="24"/>
-        </w:rPr>
-        <w:t>T</w:t>
-      </w:r>
-      <w:r>
-        <w:rPr>
-          <w:rFonts w:ascii="Times New Roman" w:hAnsi="Times New Roman" w:cs="Times New Roman"/>
-          <w:color w:val="000000" w:themeColor="text1"/>
-          <w:sz w:val="24"/>
-          <w:szCs w:val="24"/>
-        </w:rPr>
-        <w:t>he successful completion of the project</w:t>
-      </w:r>
-      <w:r>
-        <w:rPr>
-          <w:rFonts w:ascii="Times New Roman" w:hAnsi="Times New Roman" w:cs="Times New Roman"/>
-          <w:color w:val="000000" w:themeColor="text1"/>
-          <w:sz w:val="24"/>
-          <w:szCs w:val="24"/>
-        </w:rPr>
-        <w:t xml:space="preserve"> </w:t>
-      </w:r>
-      <w:r>
-        <w:rPr>
-          <w:rFonts w:ascii="Times New Roman" w:hAnsi="Times New Roman" w:cs="Times New Roman"/>
-          <w:color w:val="000000" w:themeColor="text1"/>
-          <w:sz w:val="24"/>
-          <w:szCs w:val="24"/>
-        </w:rPr>
-        <w:t xml:space="preserve">will </w:t>
-      </w:r>
-      <w:r>
-        <w:rPr>
-          <w:rFonts w:ascii="Times New Roman" w:hAnsi="Times New Roman" w:cs="Times New Roman"/>
-          <w:color w:val="000000" w:themeColor="text1"/>
-          <w:sz w:val="24"/>
-          <w:szCs w:val="24"/>
-        </w:rPr>
-        <w:t>enable students to make quick fee payments. This allows them to have a good transaction experience. Furthermore, they will be able to see their entire payment history, enabling them to have a good grasp of their due date.</w:t>
-      </w:r>
-    </w:p>
-    <w:p>
-      <w:pPr>
-        <w:pStyle w:val="Caption"/>
-        <w:jc w:val="center"/>
-      </w:pPr>
-      <w:r>
-        <w:tab/>
-      </w:r>
-    </w:p>
-    <w:p>
-      <w:pPr>
-        <w:pStyle w:val="Caption"/>
-        <w:jc w:val="center"/>
-      </w:pPr>
-      <w:bookmarkStart w:id="54" w:name="_Toc131297535"/>
-      <w:r>
-        <w:rPr>
-          <w:b/>
-          <w:bCs/>
-          <w:i w:val="0"/>
-          <w:iCs w:val="0"/>
-          <w:color w:val="auto"/>
-          <w:sz w:val="24"/>
-          <w:szCs w:val="24"/>
-        </w:rPr>
-        <w:t xml:space="preserve">Figure </w:t>
-      </w:r>
-      <w:r>
-        <w:rPr>
-          <w:b/>
-          <w:bCs/>
-          <w:i w:val="0"/>
-          <w:iCs w:val="0"/>
-          <w:color w:val="auto"/>
-          <w:sz w:val="24"/>
-          <w:szCs w:val="24"/>
-        </w:rPr>
-        <w:fldChar w:fldCharType="begin"/>
-      </w:r>
-      <w:r>
-        <w:rPr>
-          <w:b/>
-          <w:bCs/>
-          <w:i w:val="0"/>
-          <w:iCs w:val="0"/>
-          <w:color w:val="auto"/>
-          <w:sz w:val="24"/>
-          <w:szCs w:val="24"/>
-        </w:rPr>
-        <w:instrText xml:space="preserve"> SEQ Figure \* ARABIC </w:instrText>
-      </w:r>
-      <w:r>
-        <w:rPr>
-          <w:b/>
-          <w:bCs/>
-          <w:i w:val="0"/>
-          <w:iCs w:val="0"/>
-          <w:color w:val="auto"/>
-          <w:sz w:val="24"/>
-          <w:szCs w:val="24"/>
-        </w:rPr>
-        <w:fldChar w:fldCharType="separate"/>
-      </w:r>
-      <w:r>
-        <w:rPr>
-          <w:b/>
-          <w:bCs/>
-          <w:i w:val="0"/>
-          <w:iCs w:val="0"/>
           <w:noProof/>
-          <w:color w:val="auto"/>
-          <w:sz w:val="24"/>
-          <w:szCs w:val="24"/>
-        </w:rPr>
-        <w:t>5</w:t>
-      </w:r>
-      <w:r>
-        <w:rPr>
-          <w:b/>
-          <w:bCs/>
-          <w:i w:val="0"/>
-          <w:iCs w:val="0"/>
-          <w:color w:val="auto"/>
-          <w:sz w:val="24"/>
-          <w:szCs w:val="24"/>
-        </w:rPr>
-        <w:fldChar w:fldCharType="end"/>
-      </w:r>
-      <w:r>
-        <w:rPr>
-          <w:b/>
-          <w:i w:val="0"/>
-          <w:color w:val="000000" w:themeColor="text1"/>
-          <w:sz w:val="24"/>
-        </w:rPr>
-        <w:t xml:space="preserve">: </w:t>
-      </w:r>
-      <w:r>
-        <w:rPr>
-          <w:b/>
-          <w:i w:val="0"/>
-          <w:color w:val="000000" w:themeColor="text1"/>
-          <w:sz w:val="24"/>
-        </w:rPr>
-        <w:t>Mockups</w:t>
-      </w:r>
-      <w:r>
-        <w:rPr>
-          <w:b/>
-          <w:i w:val="0"/>
-          <w:color w:val="000000" w:themeColor="text1"/>
-          <w:sz w:val="24"/>
-        </w:rPr>
-        <w:t xml:space="preserve"> for </w:t>
-      </w:r>
-      <w:r>
-        <w:rPr>
-          <w:b/>
-          <w:i w:val="0"/>
-          <w:color w:val="000000" w:themeColor="text1"/>
-          <w:sz w:val="24"/>
-        </w:rPr>
-        <w:t>Billing</w:t>
-      </w:r>
-      <w:r>
-        <w:rPr>
-          <w:b/>
-          <w:i w:val="0"/>
-          <w:color w:val="000000" w:themeColor="text1"/>
-          <w:sz w:val="24"/>
-        </w:rPr>
-        <w:t xml:space="preserve"> Management System</w:t>
-      </w:r>
-      <w:bookmarkEnd w:id="54"/>
-    </w:p>
-    <w:p/>
-    <w:p>
-      <w:r>
-        <w:rPr>
-          <w:noProof/>
-          <w:color w:val="000000" w:themeColor="text1"/>
-        </w:rPr>
-        <w:lastRenderedPageBreak/>
+          <w:color w:val="000000" w:themeColor="text1"/>
+        </w:rPr>
         <w:drawing>
-          <wp:anchor distT="0" distB="0" distL="114300" distR="114300" simplePos="0" relativeHeight="251662336" behindDoc="0" locked="0" layoutInCell="1" allowOverlap="1" wp14:anchorId="3E9A9589" wp14:editId="1CE8FC40">
-            <wp:simplePos x="0" y="0"/>
-            <wp:positionH relativeFrom="margin">
-              <wp:posOffset>-15240</wp:posOffset>
-            </wp:positionH>
-            <wp:positionV relativeFrom="paragraph">
-              <wp:posOffset>0</wp:posOffset>
-            </wp:positionV>
-            <wp:extent cx="5731510" cy="4413250"/>
-            <wp:effectExtent l="0" t="0" r="2540" b="6350"/>
-            <wp:wrapTopAndBottom/>
-            <wp:docPr id="5" name="Picture 5"/>
-            <wp:cNvGraphicFramePr>
-              <a:graphicFrameLocks xmlns:a="http://schemas.openxmlformats.org/drawingml/2006/main" noChangeAspect="1"/>
-            </wp:cNvGraphicFramePr>
-            <a:graphic xmlns:a="http://schemas.openxmlformats.org/drawingml/2006/main">
-              <a:graphicData uri="http://schemas.openxmlformats.org/drawingml/2006/picture">
-                <pic:pic xmlns:pic="http://schemas.openxmlformats.org/drawingml/2006/picture">
-                  <pic:nvPicPr>
-                    <pic:cNvPr id="5" name="Picture 5"/>
-                    <pic:cNvPicPr/>
-                  </pic:nvPicPr>
-                  <pic:blipFill>
-                    <a:blip r:embed="rId12" cstate="print">
-                      <a:extLst>
-                        <a:ext uri="{28A0092B-C50C-407E-A947-70E740481C1C}">
-                          <a14:useLocalDpi xmlns:a14="http://schemas.microsoft.com/office/drawing/2010/main" val="0"/>
-                        </a:ext>
-                      </a:extLst>
-                    </a:blip>
-                    <a:stretch>
-                      <a:fillRect/>
-                    </a:stretch>
-                  </pic:blipFill>
-                  <pic:spPr>
-                    <a:xfrm>
-                      <a:off x="0" y="0"/>
-                      <a:ext cx="5731510" cy="4413250"/>
-                    </a:xfrm>
-                    <a:prstGeom prst="rect">
-                      <a:avLst/>
-                    </a:prstGeom>
-                  </pic:spPr>
-                </pic:pic>
-              </a:graphicData>
-            </a:graphic>
-          </wp:anchor>
-        </w:drawing>
-      </w:r>
-      <w:r>
-        <w:rPr>
-          <w:noProof/>
-          <w:color w:val="000000" w:themeColor="text1"/>
-        </w:rPr>
-        <w:drawing>
-          <wp:anchor distT="0" distB="0" distL="114300" distR="114300" simplePos="0" relativeHeight="251661312" behindDoc="0" locked="0" layoutInCell="1" allowOverlap="1" wp14:anchorId="2D1CFCFF" wp14:editId="5A662D69">
+          <wp:anchor distT="0" distB="0" distL="114300" distR="114300" simplePos="0" relativeHeight="251661312" behindDoc="0" locked="0" layoutInCell="1" allowOverlap="1" wp14:anchorId="2D1CFCFF" wp14:editId="2E205AFF">
             <wp:simplePos x="0" y="0"/>
             <wp:positionH relativeFrom="margin">
               <wp:posOffset>-15240</wp:posOffset>
@@ -6594,7 +7090,7 @@
                     <pic:cNvPicPr/>
                   </pic:nvPicPr>
                   <pic:blipFill>
-                    <a:blip r:embed="rId13" cstate="print">
+                    <a:blip r:embed="rId16" cstate="print">
                       <a:extLst>
                         <a:ext uri="{28A0092B-C50C-407E-A947-70E740481C1C}">
                           <a14:useLocalDpi xmlns:a14="http://schemas.microsoft.com/office/drawing/2010/main" val="0"/>
@@ -6652,7 +7148,7 @@
                     <pic:cNvPicPr/>
                   </pic:nvPicPr>
                   <pic:blipFill>
-                    <a:blip r:embed="rId14" cstate="print">
+                    <a:blip r:embed="rId17" cstate="print">
                       <a:extLst>
                         <a:ext uri="{28A0092B-C50C-407E-A947-70E740481C1C}">
                           <a14:useLocalDpi xmlns:a14="http://schemas.microsoft.com/office/drawing/2010/main" val="0"/>
@@ -6707,7 +7203,7 @@
                     <pic:cNvPicPr/>
                   </pic:nvPicPr>
                   <pic:blipFill>
-                    <a:blip r:embed="rId15" cstate="print">
+                    <a:blip r:embed="rId18" cstate="print">
                       <a:extLst>
                         <a:ext uri="{28A0092B-C50C-407E-A947-70E740481C1C}">
                           <a14:useLocalDpi xmlns:a14="http://schemas.microsoft.com/office/drawing/2010/main" val="0"/>
@@ -6736,44 +7232,153 @@
     </w:p>
     <w:p>
       <w:pPr>
+        <w:rPr>
+          <w:noProof/>
+          <w:color w:val="000000" w:themeColor="text1"/>
+        </w:rPr>
+      </w:pPr>
+      <w:r>
+        <w:rPr>
+          <w:noProof/>
+          <w:color w:val="000000" w:themeColor="text1"/>
+        </w:rPr>
+        <w:lastRenderedPageBreak/>
+        <w:drawing>
+          <wp:anchor distT="0" distB="0" distL="114300" distR="114300" simplePos="0" relativeHeight="251667456" behindDoc="0" locked="0" layoutInCell="1" allowOverlap="1" wp14:anchorId="0D7A7C81" wp14:editId="5FBD067C">
+            <wp:simplePos x="0" y="0"/>
+            <wp:positionH relativeFrom="margin">
+              <wp:posOffset>8255</wp:posOffset>
+            </wp:positionH>
+            <wp:positionV relativeFrom="margin">
+              <wp:posOffset>366667</wp:posOffset>
+            </wp:positionV>
+            <wp:extent cx="5502910" cy="4237355"/>
+            <wp:effectExtent l="0" t="0" r="2540" b="0"/>
+            <wp:wrapTopAndBottom/>
+            <wp:docPr id="10" name="Picture 10"/>
+            <wp:cNvGraphicFramePr>
+              <a:graphicFrameLocks xmlns:a="http://schemas.openxmlformats.org/drawingml/2006/main" noChangeAspect="1"/>
+            </wp:cNvGraphicFramePr>
+            <a:graphic xmlns:a="http://schemas.openxmlformats.org/drawingml/2006/main">
+              <a:graphicData uri="http://schemas.openxmlformats.org/drawingml/2006/picture">
+                <pic:pic xmlns:pic="http://schemas.openxmlformats.org/drawingml/2006/picture">
+                  <pic:nvPicPr>
+                    <pic:cNvPr id="10" name="Picture 10"/>
+                    <pic:cNvPicPr/>
+                  </pic:nvPicPr>
+                  <pic:blipFill>
+                    <a:blip r:embed="rId19" cstate="print">
+                      <a:extLst>
+                        <a:ext uri="{28A0092B-C50C-407E-A947-70E740481C1C}">
+                          <a14:useLocalDpi xmlns:a14="http://schemas.microsoft.com/office/drawing/2010/main" val="0"/>
+                        </a:ext>
+                      </a:extLst>
+                    </a:blip>
+                    <a:stretch>
+                      <a:fillRect/>
+                    </a:stretch>
+                  </pic:blipFill>
+                  <pic:spPr>
+                    <a:xfrm>
+                      <a:off x="0" y="0"/>
+                      <a:ext cx="5502910" cy="4237355"/>
+                    </a:xfrm>
+                    <a:prstGeom prst="rect">
+                      <a:avLst/>
+                    </a:prstGeom>
+                  </pic:spPr>
+                </pic:pic>
+              </a:graphicData>
+            </a:graphic>
+          </wp:anchor>
+        </w:drawing>
+      </w:r>
+      <w:r>
+        <w:rPr>
+          <w:noProof/>
+          <w:color w:val="000000" w:themeColor="text1"/>
+        </w:rPr>
+        <w:drawing>
+          <wp:anchor distT="0" distB="0" distL="114300" distR="114300" simplePos="0" relativeHeight="251666432" behindDoc="0" locked="0" layoutInCell="1" allowOverlap="1" wp14:anchorId="1FDDDB43" wp14:editId="3A78F6F3">
+            <wp:simplePos x="0" y="0"/>
+            <wp:positionH relativeFrom="margin">
+              <wp:align>right</wp:align>
+            </wp:positionH>
+            <wp:positionV relativeFrom="margin">
+              <wp:align>bottom</wp:align>
+            </wp:positionV>
+            <wp:extent cx="5502910" cy="4237355"/>
+            <wp:effectExtent l="0" t="0" r="2540" b="0"/>
+            <wp:wrapTopAndBottom/>
+            <wp:docPr id="9" name="Picture 9"/>
+            <wp:cNvGraphicFramePr>
+              <a:graphicFrameLocks xmlns:a="http://schemas.openxmlformats.org/drawingml/2006/main" noChangeAspect="1"/>
+            </wp:cNvGraphicFramePr>
+            <a:graphic xmlns:a="http://schemas.openxmlformats.org/drawingml/2006/main">
+              <a:graphicData uri="http://schemas.openxmlformats.org/drawingml/2006/picture">
+                <pic:pic xmlns:pic="http://schemas.openxmlformats.org/drawingml/2006/picture">
+                  <pic:nvPicPr>
+                    <pic:cNvPr id="9" name="Picture 9"/>
+                    <pic:cNvPicPr/>
+                  </pic:nvPicPr>
+                  <pic:blipFill>
+                    <a:blip r:embed="rId20" cstate="print">
+                      <a:extLst>
+                        <a:ext uri="{28A0092B-C50C-407E-A947-70E740481C1C}">
+                          <a14:useLocalDpi xmlns:a14="http://schemas.microsoft.com/office/drawing/2010/main" val="0"/>
+                        </a:ext>
+                      </a:extLst>
+                    </a:blip>
+                    <a:stretch>
+                      <a:fillRect/>
+                    </a:stretch>
+                  </pic:blipFill>
+                  <pic:spPr>
+                    <a:xfrm>
+                      <a:off x="0" y="0"/>
+                      <a:ext cx="5502910" cy="4237355"/>
+                    </a:xfrm>
+                    <a:prstGeom prst="rect">
+                      <a:avLst/>
+                    </a:prstGeom>
+                  </pic:spPr>
+                </pic:pic>
+              </a:graphicData>
+            </a:graphic>
+          </wp:anchor>
+        </w:drawing>
+      </w:r>
+      <w:r>
+        <w:rPr>
+          <w:noProof/>
+          <w:color w:val="000000" w:themeColor="text1"/>
+        </w:rPr>
+        <w:br w:type="page"/>
+      </w:r>
+    </w:p>
+    <w:p>
+      <w:pPr>
         <w:spacing w:before="240" w:after="240" w:line="360" w:lineRule="auto"/>
         <w:rPr>
           <w:color w:val="000000" w:themeColor="text1"/>
         </w:rPr>
       </w:pPr>
-      <w:r>
-        <w:rPr>
-          <w:noProof/>
-          <w:color w:val="000000" w:themeColor="text1"/>
-        </w:rPr>
-        <w:lastRenderedPageBreak/>
-        <w:t xml:space="preserve"> </w:t>
-      </w:r>
-    </w:p>
-    <w:p>
-      <w:pPr>
-        <w:spacing w:before="240" w:after="240" w:line="360" w:lineRule="auto"/>
-        <w:rPr>
-          <w:color w:val="000000" w:themeColor="text1"/>
-        </w:rPr>
-      </w:pPr>
-    </w:p>
-    <w:bookmarkStart w:id="55" w:name="_Toc131296448" w:displacedByCustomXml="next"/>
+    </w:p>
+    <w:bookmarkStart w:id="56" w:name="_Toc131674431" w:displacedByCustomXml="next"/>
     <w:sdt>
       <w:sdtPr>
+        <w:rPr>
+          <w:rFonts w:asciiTheme="minorHAnsi" w:eastAsiaTheme="minorHAnsi" w:hAnsiTheme="minorHAnsi" w:cstheme="minorBidi"/>
+          <w:sz w:val="22"/>
+          <w:szCs w:val="22"/>
+        </w:rPr>
         <w:id w:val="1735040329"/>
         <w:docPartObj>
           <w:docPartGallery w:val="Bibliographies"/>
           <w:docPartUnique/>
         </w:docPartObj>
       </w:sdtPr>
-      <w:sdtEndPr>
-        <w:rPr>
-          <w:rFonts w:asciiTheme="minorHAnsi" w:eastAsiaTheme="minorHAnsi" w:hAnsiTheme="minorHAnsi" w:cstheme="minorBidi"/>
-          <w:sz w:val="22"/>
-          <w:szCs w:val="22"/>
-        </w:rPr>
-      </w:sdtEndPr>
+      <w:sdtEndPr/>
       <w:sdtContent>
         <w:p>
           <w:pPr>
@@ -6788,13 +7393,14 @@
             </w:rPr>
             <w:t>References</w:t>
           </w:r>
-          <w:bookmarkEnd w:id="55"/>
+          <w:bookmarkEnd w:id="56"/>
         </w:p>
         <w:sdt>
           <w:sdtPr>
             <w:id w:val="-573587230"/>
             <w:bibliography/>
           </w:sdtPr>
+          <w:sdtEndPr/>
           <w:sdtContent>
             <w:p>
               <w:pPr>
@@ -7086,11 +7692,115 @@
     <w:sectPr>
       <w:pgSz w:w="11906" w:h="16838" w:code="9"/>
       <w:pgMar w:top="1440" w:right="1440" w:bottom="1440" w:left="1800" w:header="720" w:footer="720" w:gutter="0"/>
+      <w:pgNumType w:start="1"/>
       <w:cols w:space="720"/>
       <w:docGrid w:linePitch="360"/>
     </w:sectPr>
   </w:body>
 </w:document>
+</file>
+
+<file path=word/endnotes.xml><?xml version="1.0" encoding="utf-8"?>
+<w:endnotes xmlns:wpc="http://schemas.microsoft.com/office/word/2010/wordprocessingCanvas" xmlns:cx="http://schemas.microsoft.com/office/drawing/2014/chartex" xmlns:cx1="http://schemas.microsoft.com/office/drawing/2015/9/8/chartex" xmlns:cx2="http://schemas.microsoft.com/office/drawing/2015/10/21/chartex" xmlns:cx3="http://schemas.microsoft.com/office/drawing/2016/5/9/chartex" xmlns:cx4="http://schemas.microsoft.com/office/drawing/2016/5/10/chartex" xmlns:cx5="http://schemas.microsoft.com/office/drawing/2016/5/11/chartex" xmlns:cx6="http://schemas.microsoft.com/office/drawing/2016/5/12/chartex" xmlns:cx7="http://schemas.microsoft.com/office/drawing/2016/5/13/chartex" xmlns:cx8="http://schemas.microsoft.com/office/drawing/2016/5/14/chartex" xmlns:mc="http://schemas.openxmlformats.org/markup-compatibility/2006" xmlns:aink="http://schemas.microsoft.com/office/drawing/2016/ink" xmlns:am3d="http://schemas.microsoft.com/office/drawing/2017/model3d" xmlns:o="urn:schemas-microsoft-com:office:office" xmlns:r="http://schemas.openxmlformats.org/officeDocument/2006/relationships" xmlns:m="http://schemas.openxmlformats.org/officeDocument/2006/math" xmlns:v="urn:schemas-microsoft-com:vml" xmlns:wp14="http://schemas.microsoft.com/office/word/2010/wordprocessingDrawing" xmlns:wp="http://schemas.openxmlformats.org/drawingml/2006/wordprocessingDrawing" xmlns:w10="urn:schemas-microsoft-com:office:word" xmlns:w="http://schemas.openxmlformats.org/wordprocessingml/2006/main" xmlns:w14="http://schemas.microsoft.com/office/word/2010/wordml" xmlns:w15="http://schemas.microsoft.com/office/word/2012/wordml" xmlns:w16cex="http://schemas.microsoft.com/office/word/2018/wordml/cex" xmlns:w16cid="http://schemas.microsoft.com/office/word/2016/wordml/cid" xmlns:w16="http://schemas.microsoft.com/office/word/2018/wordml" xmlns:w16sdtdh="http://schemas.microsoft.com/office/word/2020/wordml/sdtdatahash" xmlns:w16se="http://schemas.microsoft.com/office/word/2015/wordml/symex" xmlns:wpg="http://schemas.microsoft.com/office/word/2010/wordprocessingGroup" xmlns:wpi="http://schemas.microsoft.com/office/word/2010/wordprocessingInk" xmlns:wne="http://schemas.microsoft.com/office/word/2006/wordml" xmlns:wps="http://schemas.microsoft.com/office/word/2010/wordprocessingShape" mc:Ignorable="w14 w15 w16se w16cid w16 w16cex w16sdtdh wp14">
+  <w:endnote w:type="separator" w:id="-1">
+    <w:p>
+      <w:pPr>
+        <w:spacing w:after="0" w:line="240" w:lineRule="auto"/>
+      </w:pPr>
+      <w:r>
+        <w:separator/>
+      </w:r>
+    </w:p>
+  </w:endnote>
+  <w:endnote w:type="continuationSeparator" w:id="0">
+    <w:p>
+      <w:pPr>
+        <w:spacing w:after="0" w:line="240" w:lineRule="auto"/>
+      </w:pPr>
+      <w:r>
+        <w:continuationSeparator/>
+      </w:r>
+    </w:p>
+  </w:endnote>
+</w:endnotes>
+</file>
+
+<file path=word/footer1.xml><?xml version="1.0" encoding="utf-8"?>
+<w:ftr xmlns:wpc="http://schemas.microsoft.com/office/word/2010/wordprocessingCanvas" xmlns:cx="http://schemas.microsoft.com/office/drawing/2014/chartex" xmlns:cx1="http://schemas.microsoft.com/office/drawing/2015/9/8/chartex" xmlns:cx2="http://schemas.microsoft.com/office/drawing/2015/10/21/chartex" xmlns:cx3="http://schemas.microsoft.com/office/drawing/2016/5/9/chartex" xmlns:cx4="http://schemas.microsoft.com/office/drawing/2016/5/10/chartex" xmlns:cx5="http://schemas.microsoft.com/office/drawing/2016/5/11/chartex" xmlns:cx6="http://schemas.microsoft.com/office/drawing/2016/5/12/chartex" xmlns:cx7="http://schemas.microsoft.com/office/drawing/2016/5/13/chartex" xmlns:cx8="http://schemas.microsoft.com/office/drawing/2016/5/14/chartex" xmlns:mc="http://schemas.openxmlformats.org/markup-compatibility/2006" xmlns:aink="http://schemas.microsoft.com/office/drawing/2016/ink" xmlns:am3d="http://schemas.microsoft.com/office/drawing/2017/model3d" xmlns:o="urn:schemas-microsoft-com:office:office" xmlns:r="http://schemas.openxmlformats.org/officeDocument/2006/relationships" xmlns:m="http://schemas.openxmlformats.org/officeDocument/2006/math" xmlns:v="urn:schemas-microsoft-com:vml" xmlns:wp14="http://schemas.microsoft.com/office/word/2010/wordprocessingDrawing" xmlns:wp="http://schemas.openxmlformats.org/drawingml/2006/wordprocessingDrawing" xmlns:w10="urn:schemas-microsoft-com:office:word" xmlns:w="http://schemas.openxmlformats.org/wordprocessingml/2006/main" xmlns:w14="http://schemas.microsoft.com/office/word/2010/wordml" xmlns:w15="http://schemas.microsoft.com/office/word/2012/wordml" xmlns:w16cex="http://schemas.microsoft.com/office/word/2018/wordml/cex" xmlns:w16cid="http://schemas.microsoft.com/office/word/2016/wordml/cid" xmlns:w16="http://schemas.microsoft.com/office/word/2018/wordml" xmlns:w16sdtdh="http://schemas.microsoft.com/office/word/2020/wordml/sdtdatahash" xmlns:w16se="http://schemas.microsoft.com/office/word/2015/wordml/symex" xmlns:wpg="http://schemas.microsoft.com/office/word/2010/wordprocessingGroup" xmlns:wpi="http://schemas.microsoft.com/office/word/2010/wordprocessingInk" xmlns:wne="http://schemas.microsoft.com/office/word/2006/wordml" xmlns:wps="http://schemas.microsoft.com/office/word/2010/wordprocessingShape" mc:Ignorable="w14 w15 w16se w16cid w16 w16cex w16sdtdh wp14">
+  <w:sdt>
+    <w:sdtPr>
+      <w:id w:val="-314578165"/>
+      <w:docPartObj>
+        <w:docPartGallery w:val="Page Numbers (Bottom of Page)"/>
+        <w:docPartUnique/>
+      </w:docPartObj>
+    </w:sdtPr>
+    <w:sdtEndPr>
+      <w:rPr>
+        <w:noProof/>
+      </w:rPr>
+    </w:sdtEndPr>
+    <w:sdtContent>
+      <w:p>
+        <w:pPr>
+          <w:pStyle w:val="Footer"/>
+          <w:jc w:val="right"/>
+        </w:pPr>
+        <w:r>
+          <w:fldChar w:fldCharType="begin"/>
+        </w:r>
+        <w:r>
+          <w:instrText xml:space="preserve"> PAGE   \* MERGEFORMAT </w:instrText>
+        </w:r>
+        <w:r>
+          <w:fldChar w:fldCharType="separate"/>
+        </w:r>
+        <w:r>
+          <w:rPr>
+            <w:noProof/>
+          </w:rPr>
+          <w:t>2</w:t>
+        </w:r>
+        <w:r>
+          <w:rPr>
+            <w:noProof/>
+          </w:rPr>
+          <w:fldChar w:fldCharType="end"/>
+        </w:r>
+      </w:p>
+    </w:sdtContent>
+  </w:sdt>
+  <w:p>
+    <w:pPr>
+      <w:pStyle w:val="Footer"/>
+    </w:pPr>
+  </w:p>
+</w:ftr>
+</file>
+
+<file path=word/footnotes.xml><?xml version="1.0" encoding="utf-8"?>
+<w:footnotes xmlns:wpc="http://schemas.microsoft.com/office/word/2010/wordprocessingCanvas" xmlns:cx="http://schemas.microsoft.com/office/drawing/2014/chartex" xmlns:cx1="http://schemas.microsoft.com/office/drawing/2015/9/8/chartex" xmlns:cx2="http://schemas.microsoft.com/office/drawing/2015/10/21/chartex" xmlns:cx3="http://schemas.microsoft.com/office/drawing/2016/5/9/chartex" xmlns:cx4="http://schemas.microsoft.com/office/drawing/2016/5/10/chartex" xmlns:cx5="http://schemas.microsoft.com/office/drawing/2016/5/11/chartex" xmlns:cx6="http://schemas.microsoft.com/office/drawing/2016/5/12/chartex" xmlns:cx7="http://schemas.microsoft.com/office/drawing/2016/5/13/chartex" xmlns:cx8="http://schemas.microsoft.com/office/drawing/2016/5/14/chartex" xmlns:mc="http://schemas.openxmlformats.org/markup-compatibility/2006" xmlns:aink="http://schemas.microsoft.com/office/drawing/2016/ink" xmlns:am3d="http://schemas.microsoft.com/office/drawing/2017/model3d" xmlns:o="urn:schemas-microsoft-com:office:office" xmlns:r="http://schemas.openxmlformats.org/officeDocument/2006/relationships" xmlns:m="http://schemas.openxmlformats.org/officeDocument/2006/math" xmlns:v="urn:schemas-microsoft-com:vml" xmlns:wp14="http://schemas.microsoft.com/office/word/2010/wordprocessingDrawing" xmlns:wp="http://schemas.openxmlformats.org/drawingml/2006/wordprocessingDrawing" xmlns:w10="urn:schemas-microsoft-com:office:word" xmlns:w="http://schemas.openxmlformats.org/wordprocessingml/2006/main" xmlns:w14="http://schemas.microsoft.com/office/word/2010/wordml" xmlns:w15="http://schemas.microsoft.com/office/word/2012/wordml" xmlns:w16cex="http://schemas.microsoft.com/office/word/2018/wordml/cex" xmlns:w16cid="http://schemas.microsoft.com/office/word/2016/wordml/cid" xmlns:w16="http://schemas.microsoft.com/office/word/2018/wordml" xmlns:w16sdtdh="http://schemas.microsoft.com/office/word/2020/wordml/sdtdatahash" xmlns:w16se="http://schemas.microsoft.com/office/word/2015/wordml/symex" xmlns:wpg="http://schemas.microsoft.com/office/word/2010/wordprocessingGroup" xmlns:wpi="http://schemas.microsoft.com/office/word/2010/wordprocessingInk" xmlns:wne="http://schemas.microsoft.com/office/word/2006/wordml" xmlns:wps="http://schemas.microsoft.com/office/word/2010/wordprocessingShape" mc:Ignorable="w14 w15 w16se w16cid w16 w16cex w16sdtdh wp14">
+  <w:footnote w:type="separator" w:id="-1">
+    <w:p>
+      <w:pPr>
+        <w:spacing w:after="0" w:line="240" w:lineRule="auto"/>
+      </w:pPr>
+      <w:r>
+        <w:separator/>
+      </w:r>
+    </w:p>
+  </w:footnote>
+  <w:footnote w:type="continuationSeparator" w:id="0">
+    <w:p>
+      <w:pPr>
+        <w:spacing w:after="0" w:line="240" w:lineRule="auto"/>
+      </w:pPr>
+      <w:r>
+        <w:continuationSeparator/>
+      </w:r>
+    </w:p>
+  </w:footnote>
+</w:footnotes>
 </file>
 
 <file path=word/numbering.xml><?xml version="1.0" encoding="utf-8"?>
@@ -7116,7 +7826,7 @@
         <v:path o:extrusionok="f" gradientshapeok="t" o:connecttype="rect"/>
         <o:lock v:ext="edit" aspectratio="t"/>
       </v:shapetype>
-      <v:shape id="_x0000_i1299" type="#_x0000_t75" style="width:12pt;height:12pt" o:bullet="t">
+      <v:shape id="_x0000_i1153" type="#_x0000_t75" style="width:11.15pt;height:11.15pt" o:bullet="t">
         <v:imagedata r:id="rId1" o:title="msoEC13"/>
       </v:shape>
     </w:pict>
@@ -7324,6 +8034,92 @@
     </w:lvl>
   </w:abstractNum>
   <w:abstractNum w:abstractNumId="2" w15:restartNumberingAfterBreak="0">
+    <w:nsid w:val="167C5216"/>
+    <w:multiLevelType w:val="hybridMultilevel"/>
+    <w:tmpl w:val="D9565E60"/>
+    <w:lvl w:ilvl="0" w:tplc="0409000F">
+      <w:start w:val="1"/>
+      <w:numFmt w:val="decimal"/>
+      <w:lvlText w:val="%1."/>
+      <w:lvlJc w:val="left"/>
+      <w:pPr>
+        <w:ind w:left="1620" w:hanging="360"/>
+      </w:pPr>
+    </w:lvl>
+    <w:lvl w:ilvl="1" w:tplc="04090019" w:tentative="1">
+      <w:start w:val="1"/>
+      <w:numFmt w:val="lowerLetter"/>
+      <w:lvlText w:val="%2."/>
+      <w:lvlJc w:val="left"/>
+      <w:pPr>
+        <w:ind w:left="2340" w:hanging="360"/>
+      </w:pPr>
+    </w:lvl>
+    <w:lvl w:ilvl="2" w:tplc="0409001B" w:tentative="1">
+      <w:start w:val="1"/>
+      <w:numFmt w:val="lowerRoman"/>
+      <w:lvlText w:val="%3."/>
+      <w:lvlJc w:val="right"/>
+      <w:pPr>
+        <w:ind w:left="3060" w:hanging="180"/>
+      </w:pPr>
+    </w:lvl>
+    <w:lvl w:ilvl="3" w:tplc="0409000F" w:tentative="1">
+      <w:start w:val="1"/>
+      <w:numFmt w:val="decimal"/>
+      <w:lvlText w:val="%4."/>
+      <w:lvlJc w:val="left"/>
+      <w:pPr>
+        <w:ind w:left="3780" w:hanging="360"/>
+      </w:pPr>
+    </w:lvl>
+    <w:lvl w:ilvl="4" w:tplc="04090019" w:tentative="1">
+      <w:start w:val="1"/>
+      <w:numFmt w:val="lowerLetter"/>
+      <w:lvlText w:val="%5."/>
+      <w:lvlJc w:val="left"/>
+      <w:pPr>
+        <w:ind w:left="4500" w:hanging="360"/>
+      </w:pPr>
+    </w:lvl>
+    <w:lvl w:ilvl="5" w:tplc="0409001B" w:tentative="1">
+      <w:start w:val="1"/>
+      <w:numFmt w:val="lowerRoman"/>
+      <w:lvlText w:val="%6."/>
+      <w:lvlJc w:val="right"/>
+      <w:pPr>
+        <w:ind w:left="5220" w:hanging="180"/>
+      </w:pPr>
+    </w:lvl>
+    <w:lvl w:ilvl="6" w:tplc="0409000F" w:tentative="1">
+      <w:start w:val="1"/>
+      <w:numFmt w:val="decimal"/>
+      <w:lvlText w:val="%7."/>
+      <w:lvlJc w:val="left"/>
+      <w:pPr>
+        <w:ind w:left="5940" w:hanging="360"/>
+      </w:pPr>
+    </w:lvl>
+    <w:lvl w:ilvl="7" w:tplc="04090019" w:tentative="1">
+      <w:start w:val="1"/>
+      <w:numFmt w:val="lowerLetter"/>
+      <w:lvlText w:val="%8."/>
+      <w:lvlJc w:val="left"/>
+      <w:pPr>
+        <w:ind w:left="6660" w:hanging="360"/>
+      </w:pPr>
+    </w:lvl>
+    <w:lvl w:ilvl="8" w:tplc="0409001B" w:tentative="1">
+      <w:start w:val="1"/>
+      <w:numFmt w:val="lowerRoman"/>
+      <w:lvlText w:val="%9."/>
+      <w:lvlJc w:val="right"/>
+      <w:pPr>
+        <w:ind w:left="7380" w:hanging="180"/>
+      </w:pPr>
+    </w:lvl>
+  </w:abstractNum>
+  <w:abstractNum w:abstractNumId="3" w15:restartNumberingAfterBreak="0">
     <w:nsid w:val="175844A2"/>
     <w:multiLevelType w:val="hybridMultilevel"/>
     <w:tmpl w:val="E2E02E2E"/>
@@ -7412,7 +8208,7 @@
       </w:pPr>
     </w:lvl>
   </w:abstractNum>
-  <w:abstractNum w:abstractNumId="3" w15:restartNumberingAfterBreak="0">
+  <w:abstractNum w:abstractNumId="4" w15:restartNumberingAfterBreak="0">
     <w:nsid w:val="230F27B0"/>
     <w:multiLevelType w:val="multilevel"/>
     <w:tmpl w:val="A67C732A"/>
@@ -7525,7 +8321,7 @@
       </w:pPr>
     </w:lvl>
   </w:abstractNum>
-  <w:abstractNum w:abstractNumId="4" w15:restartNumberingAfterBreak="0">
+  <w:abstractNum w:abstractNumId="5" w15:restartNumberingAfterBreak="0">
     <w:nsid w:val="24700775"/>
     <w:multiLevelType w:val="hybridMultilevel"/>
     <w:tmpl w:val="BCCC8FC2"/>
@@ -7616,7 +8412,7 @@
       </w:pPr>
     </w:lvl>
   </w:abstractNum>
-  <w:abstractNum w:abstractNumId="5" w15:restartNumberingAfterBreak="0">
+  <w:abstractNum w:abstractNumId="6" w15:restartNumberingAfterBreak="0">
     <w:nsid w:val="2D4E40CC"/>
     <w:multiLevelType w:val="hybridMultilevel"/>
     <w:tmpl w:val="94D68124"/>
@@ -7705,7 +8501,96 @@
       </w:pPr>
     </w:lvl>
   </w:abstractNum>
-  <w:abstractNum w:abstractNumId="6" w15:restartNumberingAfterBreak="0">
+  <w:abstractNum w:abstractNumId="7" w15:restartNumberingAfterBreak="0">
+    <w:nsid w:val="3A243E4B"/>
+    <w:multiLevelType w:val="hybridMultilevel"/>
+    <w:tmpl w:val="28F82D9C"/>
+    <w:lvl w:ilvl="0" w:tplc="1966D612">
+      <w:start w:val="1"/>
+      <w:numFmt w:val="decimal"/>
+      <w:lvlText w:val="%1."/>
+      <w:lvlJc w:val="left"/>
+      <w:pPr>
+        <w:ind w:left="1260" w:hanging="360"/>
+      </w:pPr>
+      <w:rPr>
+        <w:rFonts w:hint="default"/>
+      </w:rPr>
+    </w:lvl>
+    <w:lvl w:ilvl="1" w:tplc="04090019" w:tentative="1">
+      <w:start w:val="1"/>
+      <w:numFmt w:val="lowerLetter"/>
+      <w:lvlText w:val="%2."/>
+      <w:lvlJc w:val="left"/>
+      <w:pPr>
+        <w:ind w:left="1980" w:hanging="360"/>
+      </w:pPr>
+    </w:lvl>
+    <w:lvl w:ilvl="2" w:tplc="0409001B" w:tentative="1">
+      <w:start w:val="1"/>
+      <w:numFmt w:val="lowerRoman"/>
+      <w:lvlText w:val="%3."/>
+      <w:lvlJc w:val="right"/>
+      <w:pPr>
+        <w:ind w:left="2700" w:hanging="180"/>
+      </w:pPr>
+    </w:lvl>
+    <w:lvl w:ilvl="3" w:tplc="0409000F" w:tentative="1">
+      <w:start w:val="1"/>
+      <w:numFmt w:val="decimal"/>
+      <w:lvlText w:val="%4."/>
+      <w:lvlJc w:val="left"/>
+      <w:pPr>
+        <w:ind w:left="3420" w:hanging="360"/>
+      </w:pPr>
+    </w:lvl>
+    <w:lvl w:ilvl="4" w:tplc="04090019" w:tentative="1">
+      <w:start w:val="1"/>
+      <w:numFmt w:val="lowerLetter"/>
+      <w:lvlText w:val="%5."/>
+      <w:lvlJc w:val="left"/>
+      <w:pPr>
+        <w:ind w:left="4140" w:hanging="360"/>
+      </w:pPr>
+    </w:lvl>
+    <w:lvl w:ilvl="5" w:tplc="0409001B" w:tentative="1">
+      <w:start w:val="1"/>
+      <w:numFmt w:val="lowerRoman"/>
+      <w:lvlText w:val="%6."/>
+      <w:lvlJc w:val="right"/>
+      <w:pPr>
+        <w:ind w:left="4860" w:hanging="180"/>
+      </w:pPr>
+    </w:lvl>
+    <w:lvl w:ilvl="6" w:tplc="0409000F" w:tentative="1">
+      <w:start w:val="1"/>
+      <w:numFmt w:val="decimal"/>
+      <w:lvlText w:val="%7."/>
+      <w:lvlJc w:val="left"/>
+      <w:pPr>
+        <w:ind w:left="5580" w:hanging="360"/>
+      </w:pPr>
+    </w:lvl>
+    <w:lvl w:ilvl="7" w:tplc="04090019" w:tentative="1">
+      <w:start w:val="1"/>
+      <w:numFmt w:val="lowerLetter"/>
+      <w:lvlText w:val="%8."/>
+      <w:lvlJc w:val="left"/>
+      <w:pPr>
+        <w:ind w:left="6300" w:hanging="360"/>
+      </w:pPr>
+    </w:lvl>
+    <w:lvl w:ilvl="8" w:tplc="0409001B" w:tentative="1">
+      <w:start w:val="1"/>
+      <w:numFmt w:val="lowerRoman"/>
+      <w:lvlText w:val="%9."/>
+      <w:lvlJc w:val="right"/>
+      <w:pPr>
+        <w:ind w:left="7020" w:hanging="180"/>
+      </w:pPr>
+    </w:lvl>
+  </w:abstractNum>
+  <w:abstractNum w:abstractNumId="8" w15:restartNumberingAfterBreak="0">
     <w:nsid w:val="3B2235F5"/>
     <w:multiLevelType w:val="hybridMultilevel"/>
     <w:tmpl w:val="603A1B66"/>
@@ -7796,17 +8681,17 @@
       </w:pPr>
     </w:lvl>
   </w:abstractNum>
-  <w:abstractNum w:abstractNumId="7" w15:restartNumberingAfterBreak="0">
-    <w:nsid w:val="3D0B161B"/>
+  <w:abstractNum w:abstractNumId="9" w15:restartNumberingAfterBreak="0">
+    <w:nsid w:val="3C444927"/>
     <w:multiLevelType w:val="hybridMultilevel"/>
-    <w:tmpl w:val="DE2E3C00"/>
-    <w:lvl w:ilvl="0" w:tplc="5D8067FE">
+    <w:tmpl w:val="58F89A52"/>
+    <w:lvl w:ilvl="0" w:tplc="607E3966">
       <w:start w:val="1"/>
       <w:numFmt w:val="decimal"/>
       <w:lvlText w:val="%1."/>
       <w:lvlJc w:val="left"/>
       <w:pPr>
-        <w:ind w:left="1800" w:hanging="360"/>
+        <w:ind w:left="1080" w:hanging="360"/>
       </w:pPr>
       <w:rPr>
         <w:rFonts w:hint="default"/>
@@ -7818,7 +8703,7 @@
       <w:lvlText w:val="%2."/>
       <w:lvlJc w:val="left"/>
       <w:pPr>
-        <w:ind w:left="2520" w:hanging="360"/>
+        <w:ind w:left="1800" w:hanging="360"/>
       </w:pPr>
     </w:lvl>
     <w:lvl w:ilvl="2" w:tplc="0409001B" w:tentative="1">
@@ -7827,7 +8712,7 @@
       <w:lvlText w:val="%3."/>
       <w:lvlJc w:val="right"/>
       <w:pPr>
-        <w:ind w:left="3240" w:hanging="180"/>
+        <w:ind w:left="2520" w:hanging="180"/>
       </w:pPr>
     </w:lvl>
     <w:lvl w:ilvl="3" w:tplc="0409000F" w:tentative="1">
@@ -7836,7 +8721,7 @@
       <w:lvlText w:val="%4."/>
       <w:lvlJc w:val="left"/>
       <w:pPr>
-        <w:ind w:left="3960" w:hanging="360"/>
+        <w:ind w:left="3240" w:hanging="360"/>
       </w:pPr>
     </w:lvl>
     <w:lvl w:ilvl="4" w:tplc="04090019" w:tentative="1">
@@ -7845,7 +8730,7 @@
       <w:lvlText w:val="%5."/>
       <w:lvlJc w:val="left"/>
       <w:pPr>
-        <w:ind w:left="4680" w:hanging="360"/>
+        <w:ind w:left="3960" w:hanging="360"/>
       </w:pPr>
     </w:lvl>
     <w:lvl w:ilvl="5" w:tplc="0409001B" w:tentative="1">
@@ -7854,7 +8739,7 @@
       <w:lvlText w:val="%6."/>
       <w:lvlJc w:val="right"/>
       <w:pPr>
-        <w:ind w:left="5400" w:hanging="180"/>
+        <w:ind w:left="4680" w:hanging="180"/>
       </w:pPr>
     </w:lvl>
     <w:lvl w:ilvl="6" w:tplc="0409000F" w:tentative="1">
@@ -7863,7 +8748,7 @@
       <w:lvlText w:val="%7."/>
       <w:lvlJc w:val="left"/>
       <w:pPr>
-        <w:ind w:left="6120" w:hanging="360"/>
+        <w:ind w:left="5400" w:hanging="360"/>
       </w:pPr>
     </w:lvl>
     <w:lvl w:ilvl="7" w:tplc="04090019" w:tentative="1">
@@ -7872,7 +8757,7 @@
       <w:lvlText w:val="%8."/>
       <w:lvlJc w:val="left"/>
       <w:pPr>
-        <w:ind w:left="6840" w:hanging="360"/>
+        <w:ind w:left="6120" w:hanging="360"/>
       </w:pPr>
     </w:lvl>
     <w:lvl w:ilvl="8" w:tplc="0409001B" w:tentative="1">
@@ -7881,11 +8766,367 @@
       <w:lvlText w:val="%9."/>
       <w:lvlJc w:val="right"/>
       <w:pPr>
+        <w:ind w:left="6840" w:hanging="180"/>
+      </w:pPr>
+    </w:lvl>
+  </w:abstractNum>
+  <w:abstractNum w:abstractNumId="10" w15:restartNumberingAfterBreak="0">
+    <w:nsid w:val="3D0B161B"/>
+    <w:multiLevelType w:val="hybridMultilevel"/>
+    <w:tmpl w:val="F7F62C92"/>
+    <w:lvl w:ilvl="0" w:tplc="F34C48DE">
+      <w:start w:val="1"/>
+      <w:numFmt w:val="decimal"/>
+      <w:lvlText w:val="%1."/>
+      <w:lvlJc w:val="left"/>
+      <w:pPr>
+        <w:ind w:left="1440" w:firstLine="450"/>
+      </w:pPr>
+      <w:rPr>
+        <w:rFonts w:hint="default"/>
+      </w:rPr>
+    </w:lvl>
+    <w:lvl w:ilvl="1" w:tplc="04090019">
+      <w:start w:val="1"/>
+      <w:numFmt w:val="lowerLetter"/>
+      <w:lvlText w:val="%2."/>
+      <w:lvlJc w:val="left"/>
+      <w:pPr>
+        <w:ind w:left="2520" w:hanging="360"/>
+      </w:pPr>
+    </w:lvl>
+    <w:lvl w:ilvl="2" w:tplc="0409001B" w:tentative="1">
+      <w:start w:val="1"/>
+      <w:numFmt w:val="lowerRoman"/>
+      <w:lvlText w:val="%3."/>
+      <w:lvlJc w:val="right"/>
+      <w:pPr>
+        <w:ind w:left="3240" w:hanging="180"/>
+      </w:pPr>
+    </w:lvl>
+    <w:lvl w:ilvl="3" w:tplc="0409000F" w:tentative="1">
+      <w:start w:val="1"/>
+      <w:numFmt w:val="decimal"/>
+      <w:lvlText w:val="%4."/>
+      <w:lvlJc w:val="left"/>
+      <w:pPr>
+        <w:ind w:left="3960" w:hanging="360"/>
+      </w:pPr>
+    </w:lvl>
+    <w:lvl w:ilvl="4" w:tplc="04090019" w:tentative="1">
+      <w:start w:val="1"/>
+      <w:numFmt w:val="lowerLetter"/>
+      <w:lvlText w:val="%5."/>
+      <w:lvlJc w:val="left"/>
+      <w:pPr>
+        <w:ind w:left="4680" w:hanging="360"/>
+      </w:pPr>
+    </w:lvl>
+    <w:lvl w:ilvl="5" w:tplc="0409001B" w:tentative="1">
+      <w:start w:val="1"/>
+      <w:numFmt w:val="lowerRoman"/>
+      <w:lvlText w:val="%6."/>
+      <w:lvlJc w:val="right"/>
+      <w:pPr>
+        <w:ind w:left="5400" w:hanging="180"/>
+      </w:pPr>
+    </w:lvl>
+    <w:lvl w:ilvl="6" w:tplc="0409000F" w:tentative="1">
+      <w:start w:val="1"/>
+      <w:numFmt w:val="decimal"/>
+      <w:lvlText w:val="%7."/>
+      <w:lvlJc w:val="left"/>
+      <w:pPr>
+        <w:ind w:left="6120" w:hanging="360"/>
+      </w:pPr>
+    </w:lvl>
+    <w:lvl w:ilvl="7" w:tplc="04090019" w:tentative="1">
+      <w:start w:val="1"/>
+      <w:numFmt w:val="lowerLetter"/>
+      <w:lvlText w:val="%8."/>
+      <w:lvlJc w:val="left"/>
+      <w:pPr>
+        <w:ind w:left="6840" w:hanging="360"/>
+      </w:pPr>
+    </w:lvl>
+    <w:lvl w:ilvl="8" w:tplc="0409001B" w:tentative="1">
+      <w:start w:val="1"/>
+      <w:numFmt w:val="lowerRoman"/>
+      <w:lvlText w:val="%9."/>
+      <w:lvlJc w:val="right"/>
+      <w:pPr>
         <w:ind w:left="7560" w:hanging="180"/>
       </w:pPr>
     </w:lvl>
   </w:abstractNum>
-  <w:abstractNum w:abstractNumId="8" w15:restartNumberingAfterBreak="0">
+  <w:abstractNum w:abstractNumId="11" w15:restartNumberingAfterBreak="0">
+    <w:nsid w:val="3FBF3732"/>
+    <w:multiLevelType w:val="hybridMultilevel"/>
+    <w:tmpl w:val="8118E406"/>
+    <w:lvl w:ilvl="0" w:tplc="6C242A12">
+      <w:start w:val="1"/>
+      <w:numFmt w:val="decimal"/>
+      <w:lvlText w:val="%1."/>
+      <w:lvlJc w:val="left"/>
+      <w:pPr>
+        <w:ind w:left="1260" w:hanging="360"/>
+      </w:pPr>
+      <w:rPr>
+        <w:rFonts w:hint="default"/>
+      </w:rPr>
+    </w:lvl>
+    <w:lvl w:ilvl="1" w:tplc="04090019" w:tentative="1">
+      <w:start w:val="1"/>
+      <w:numFmt w:val="lowerLetter"/>
+      <w:lvlText w:val="%2."/>
+      <w:lvlJc w:val="left"/>
+      <w:pPr>
+        <w:ind w:left="1980" w:hanging="360"/>
+      </w:pPr>
+    </w:lvl>
+    <w:lvl w:ilvl="2" w:tplc="0409001B" w:tentative="1">
+      <w:start w:val="1"/>
+      <w:numFmt w:val="lowerRoman"/>
+      <w:lvlText w:val="%3."/>
+      <w:lvlJc w:val="right"/>
+      <w:pPr>
+        <w:ind w:left="2700" w:hanging="180"/>
+      </w:pPr>
+    </w:lvl>
+    <w:lvl w:ilvl="3" w:tplc="0409000F" w:tentative="1">
+      <w:start w:val="1"/>
+      <w:numFmt w:val="decimal"/>
+      <w:lvlText w:val="%4."/>
+      <w:lvlJc w:val="left"/>
+      <w:pPr>
+        <w:ind w:left="3420" w:hanging="360"/>
+      </w:pPr>
+    </w:lvl>
+    <w:lvl w:ilvl="4" w:tplc="04090019" w:tentative="1">
+      <w:start w:val="1"/>
+      <w:numFmt w:val="lowerLetter"/>
+      <w:lvlText w:val="%5."/>
+      <w:lvlJc w:val="left"/>
+      <w:pPr>
+        <w:ind w:left="4140" w:hanging="360"/>
+      </w:pPr>
+    </w:lvl>
+    <w:lvl w:ilvl="5" w:tplc="0409001B" w:tentative="1">
+      <w:start w:val="1"/>
+      <w:numFmt w:val="lowerRoman"/>
+      <w:lvlText w:val="%6."/>
+      <w:lvlJc w:val="right"/>
+      <w:pPr>
+        <w:ind w:left="4860" w:hanging="180"/>
+      </w:pPr>
+    </w:lvl>
+    <w:lvl w:ilvl="6" w:tplc="0409000F" w:tentative="1">
+      <w:start w:val="1"/>
+      <w:numFmt w:val="decimal"/>
+      <w:lvlText w:val="%7."/>
+      <w:lvlJc w:val="left"/>
+      <w:pPr>
+        <w:ind w:left="5580" w:hanging="360"/>
+      </w:pPr>
+    </w:lvl>
+    <w:lvl w:ilvl="7" w:tplc="04090019" w:tentative="1">
+      <w:start w:val="1"/>
+      <w:numFmt w:val="lowerLetter"/>
+      <w:lvlText w:val="%8."/>
+      <w:lvlJc w:val="left"/>
+      <w:pPr>
+        <w:ind w:left="6300" w:hanging="360"/>
+      </w:pPr>
+    </w:lvl>
+    <w:lvl w:ilvl="8" w:tplc="0409001B" w:tentative="1">
+      <w:start w:val="1"/>
+      <w:numFmt w:val="lowerRoman"/>
+      <w:lvlText w:val="%9."/>
+      <w:lvlJc w:val="right"/>
+      <w:pPr>
+        <w:ind w:left="7020" w:hanging="180"/>
+      </w:pPr>
+    </w:lvl>
+  </w:abstractNum>
+  <w:abstractNum w:abstractNumId="12" w15:restartNumberingAfterBreak="0">
+    <w:nsid w:val="429A58F3"/>
+    <w:multiLevelType w:val="hybridMultilevel"/>
+    <w:tmpl w:val="663A5802"/>
+    <w:lvl w:ilvl="0" w:tplc="BCBE5C38">
+      <w:start w:val="1"/>
+      <w:numFmt w:val="decimal"/>
+      <w:lvlText w:val="%1."/>
+      <w:lvlJc w:val="left"/>
+      <w:pPr>
+        <w:ind w:left="1170" w:hanging="360"/>
+      </w:pPr>
+      <w:rPr>
+        <w:rFonts w:hint="default"/>
+      </w:rPr>
+    </w:lvl>
+    <w:lvl w:ilvl="1" w:tplc="04090019" w:tentative="1">
+      <w:start w:val="1"/>
+      <w:numFmt w:val="lowerLetter"/>
+      <w:lvlText w:val="%2."/>
+      <w:lvlJc w:val="left"/>
+      <w:pPr>
+        <w:ind w:left="1890" w:hanging="360"/>
+      </w:pPr>
+    </w:lvl>
+    <w:lvl w:ilvl="2" w:tplc="0409001B" w:tentative="1">
+      <w:start w:val="1"/>
+      <w:numFmt w:val="lowerRoman"/>
+      <w:lvlText w:val="%3."/>
+      <w:lvlJc w:val="right"/>
+      <w:pPr>
+        <w:ind w:left="2610" w:hanging="180"/>
+      </w:pPr>
+    </w:lvl>
+    <w:lvl w:ilvl="3" w:tplc="0409000F" w:tentative="1">
+      <w:start w:val="1"/>
+      <w:numFmt w:val="decimal"/>
+      <w:lvlText w:val="%4."/>
+      <w:lvlJc w:val="left"/>
+      <w:pPr>
+        <w:ind w:left="3330" w:hanging="360"/>
+      </w:pPr>
+    </w:lvl>
+    <w:lvl w:ilvl="4" w:tplc="04090019" w:tentative="1">
+      <w:start w:val="1"/>
+      <w:numFmt w:val="lowerLetter"/>
+      <w:lvlText w:val="%5."/>
+      <w:lvlJc w:val="left"/>
+      <w:pPr>
+        <w:ind w:left="4050" w:hanging="360"/>
+      </w:pPr>
+    </w:lvl>
+    <w:lvl w:ilvl="5" w:tplc="0409001B" w:tentative="1">
+      <w:start w:val="1"/>
+      <w:numFmt w:val="lowerRoman"/>
+      <w:lvlText w:val="%6."/>
+      <w:lvlJc w:val="right"/>
+      <w:pPr>
+        <w:ind w:left="4770" w:hanging="180"/>
+      </w:pPr>
+    </w:lvl>
+    <w:lvl w:ilvl="6" w:tplc="0409000F" w:tentative="1">
+      <w:start w:val="1"/>
+      <w:numFmt w:val="decimal"/>
+      <w:lvlText w:val="%7."/>
+      <w:lvlJc w:val="left"/>
+      <w:pPr>
+        <w:ind w:left="5490" w:hanging="360"/>
+      </w:pPr>
+    </w:lvl>
+    <w:lvl w:ilvl="7" w:tplc="04090019" w:tentative="1">
+      <w:start w:val="1"/>
+      <w:numFmt w:val="lowerLetter"/>
+      <w:lvlText w:val="%8."/>
+      <w:lvlJc w:val="left"/>
+      <w:pPr>
+        <w:ind w:left="6210" w:hanging="360"/>
+      </w:pPr>
+    </w:lvl>
+    <w:lvl w:ilvl="8" w:tplc="0409001B" w:tentative="1">
+      <w:start w:val="1"/>
+      <w:numFmt w:val="lowerRoman"/>
+      <w:lvlText w:val="%9."/>
+      <w:lvlJc w:val="right"/>
+      <w:pPr>
+        <w:ind w:left="6930" w:hanging="180"/>
+      </w:pPr>
+    </w:lvl>
+  </w:abstractNum>
+  <w:abstractNum w:abstractNumId="13" w15:restartNumberingAfterBreak="0">
+    <w:nsid w:val="433333EF"/>
+    <w:multiLevelType w:val="hybridMultilevel"/>
+    <w:tmpl w:val="613A70FE"/>
+    <w:lvl w:ilvl="0" w:tplc="87A0B03C">
+      <w:start w:val="1"/>
+      <w:numFmt w:val="decimal"/>
+      <w:lvlText w:val="%1."/>
+      <w:lvlJc w:val="left"/>
+      <w:pPr>
+        <w:ind w:left="1320" w:hanging="360"/>
+      </w:pPr>
+      <w:rPr>
+        <w:rFonts w:hint="default"/>
+      </w:rPr>
+    </w:lvl>
+    <w:lvl w:ilvl="1" w:tplc="04090019" w:tentative="1">
+      <w:start w:val="1"/>
+      <w:numFmt w:val="lowerLetter"/>
+      <w:lvlText w:val="%2."/>
+      <w:lvlJc w:val="left"/>
+      <w:pPr>
+        <w:ind w:left="2040" w:hanging="360"/>
+      </w:pPr>
+    </w:lvl>
+    <w:lvl w:ilvl="2" w:tplc="0409001B" w:tentative="1">
+      <w:start w:val="1"/>
+      <w:numFmt w:val="lowerRoman"/>
+      <w:lvlText w:val="%3."/>
+      <w:lvlJc w:val="right"/>
+      <w:pPr>
+        <w:ind w:left="2760" w:hanging="180"/>
+      </w:pPr>
+    </w:lvl>
+    <w:lvl w:ilvl="3" w:tplc="0409000F" w:tentative="1">
+      <w:start w:val="1"/>
+      <w:numFmt w:val="decimal"/>
+      <w:lvlText w:val="%4."/>
+      <w:lvlJc w:val="left"/>
+      <w:pPr>
+        <w:ind w:left="3480" w:hanging="360"/>
+      </w:pPr>
+    </w:lvl>
+    <w:lvl w:ilvl="4" w:tplc="04090019" w:tentative="1">
+      <w:start w:val="1"/>
+      <w:numFmt w:val="lowerLetter"/>
+      <w:lvlText w:val="%5."/>
+      <w:lvlJc w:val="left"/>
+      <w:pPr>
+        <w:ind w:left="4200" w:hanging="360"/>
+      </w:pPr>
+    </w:lvl>
+    <w:lvl w:ilvl="5" w:tplc="0409001B" w:tentative="1">
+      <w:start w:val="1"/>
+      <w:numFmt w:val="lowerRoman"/>
+      <w:lvlText w:val="%6."/>
+      <w:lvlJc w:val="right"/>
+      <w:pPr>
+        <w:ind w:left="4920" w:hanging="180"/>
+      </w:pPr>
+    </w:lvl>
+    <w:lvl w:ilvl="6" w:tplc="0409000F" w:tentative="1">
+      <w:start w:val="1"/>
+      <w:numFmt w:val="decimal"/>
+      <w:lvlText w:val="%7."/>
+      <w:lvlJc w:val="left"/>
+      <w:pPr>
+        <w:ind w:left="5640" w:hanging="360"/>
+      </w:pPr>
+    </w:lvl>
+    <w:lvl w:ilvl="7" w:tplc="04090019" w:tentative="1">
+      <w:start w:val="1"/>
+      <w:numFmt w:val="lowerLetter"/>
+      <w:lvlText w:val="%8."/>
+      <w:lvlJc w:val="left"/>
+      <w:pPr>
+        <w:ind w:left="6360" w:hanging="360"/>
+      </w:pPr>
+    </w:lvl>
+    <w:lvl w:ilvl="8" w:tplc="0409001B" w:tentative="1">
+      <w:start w:val="1"/>
+      <w:numFmt w:val="lowerRoman"/>
+      <w:lvlText w:val="%9."/>
+      <w:lvlJc w:val="right"/>
+      <w:pPr>
+        <w:ind w:left="7080" w:hanging="180"/>
+      </w:pPr>
+    </w:lvl>
+  </w:abstractNum>
+  <w:abstractNum w:abstractNumId="14" w15:restartNumberingAfterBreak="0">
     <w:nsid w:val="446D4AB1"/>
     <w:multiLevelType w:val="hybridMultilevel"/>
     <w:tmpl w:val="27647BAC"/>
@@ -7998,7 +9239,7 @@
       </w:rPr>
     </w:lvl>
   </w:abstractNum>
-  <w:abstractNum w:abstractNumId="9" w15:restartNumberingAfterBreak="0">
+  <w:abstractNum w:abstractNumId="15" w15:restartNumberingAfterBreak="0">
     <w:nsid w:val="52927F00"/>
     <w:multiLevelType w:val="hybridMultilevel"/>
     <w:tmpl w:val="D3504298"/>
@@ -8112,7 +9353,7 @@
       </w:rPr>
     </w:lvl>
   </w:abstractNum>
-  <w:abstractNum w:abstractNumId="10" w15:restartNumberingAfterBreak="0">
+  <w:abstractNum w:abstractNumId="16" w15:restartNumberingAfterBreak="0">
     <w:nsid w:val="657456AD"/>
     <w:multiLevelType w:val="hybridMultilevel"/>
     <w:tmpl w:val="C7A6CECA"/>
@@ -8201,7 +9442,7 @@
       </w:pPr>
     </w:lvl>
   </w:abstractNum>
-  <w:abstractNum w:abstractNumId="11" w15:restartNumberingAfterBreak="0">
+  <w:abstractNum w:abstractNumId="17" w15:restartNumberingAfterBreak="0">
     <w:nsid w:val="6C84451F"/>
     <w:multiLevelType w:val="hybridMultilevel"/>
     <w:tmpl w:val="51220528"/>
@@ -8290,7 +9531,7 @@
       </w:pPr>
     </w:lvl>
   </w:abstractNum>
-  <w:abstractNum w:abstractNumId="12" w15:restartNumberingAfterBreak="0">
+  <w:abstractNum w:abstractNumId="18" w15:restartNumberingAfterBreak="0">
     <w:nsid w:val="6F2A7771"/>
     <w:multiLevelType w:val="hybridMultilevel"/>
     <w:tmpl w:val="0BB802DE"/>
@@ -8379,7 +9620,7 @@
       </w:pPr>
     </w:lvl>
   </w:abstractNum>
-  <w:abstractNum w:abstractNumId="13" w15:restartNumberingAfterBreak="0">
+  <w:abstractNum w:abstractNumId="19" w15:restartNumberingAfterBreak="0">
     <w:nsid w:val="736F40E3"/>
     <w:multiLevelType w:val="hybridMultilevel"/>
     <w:tmpl w:val="398067FE"/>
@@ -8468,7 +9709,7 @@
       </w:pPr>
     </w:lvl>
   </w:abstractNum>
-  <w:abstractNum w:abstractNumId="14" w15:restartNumberingAfterBreak="0">
+  <w:abstractNum w:abstractNumId="20" w15:restartNumberingAfterBreak="0">
     <w:nsid w:val="75B909B8"/>
     <w:multiLevelType w:val="multilevel"/>
     <w:tmpl w:val="F0A0C9E6"/>
@@ -8581,7 +9822,7 @@
       </w:pPr>
     </w:lvl>
   </w:abstractNum>
-  <w:abstractNum w:abstractNumId="15" w15:restartNumberingAfterBreak="0">
+  <w:abstractNum w:abstractNumId="21" w15:restartNumberingAfterBreak="0">
     <w:nsid w:val="7E153F15"/>
     <w:multiLevelType w:val="multilevel"/>
     <w:tmpl w:val="6DDAA862"/>
@@ -8694,7 +9935,7 @@
       </w:pPr>
     </w:lvl>
   </w:abstractNum>
-  <w:abstractNum w:abstractNumId="16" w15:restartNumberingAfterBreak="0">
+  <w:abstractNum w:abstractNumId="22" w15:restartNumberingAfterBreak="0">
     <w:nsid w:val="7EED2F47"/>
     <w:multiLevelType w:val="hybridMultilevel"/>
     <w:tmpl w:val="D152E756"/>
@@ -8808,55 +10049,73 @@
     </w:lvl>
   </w:abstractNum>
   <w:num w:numId="1">
-    <w:abstractNumId w:val="8"/>
+    <w:abstractNumId w:val="14"/>
   </w:num>
   <w:num w:numId="2">
-    <w:abstractNumId w:val="16"/>
+    <w:abstractNumId w:val="22"/>
   </w:num>
   <w:num w:numId="3">
-    <w:abstractNumId w:val="7"/>
+    <w:abstractNumId w:val="10"/>
   </w:num>
   <w:num w:numId="4">
+    <w:abstractNumId w:val="6"/>
+  </w:num>
+  <w:num w:numId="5">
+    <w:abstractNumId w:val="17"/>
+  </w:num>
+  <w:num w:numId="6">
+    <w:abstractNumId w:val="3"/>
+  </w:num>
+  <w:num w:numId="7">
     <w:abstractNumId w:val="5"/>
   </w:num>
-  <w:num w:numId="5">
-    <w:abstractNumId w:val="11"/>
-  </w:num>
-  <w:num w:numId="6">
-    <w:abstractNumId w:val="2"/>
-  </w:num>
-  <w:num w:numId="7">
-    <w:abstractNumId w:val="4"/>
-  </w:num>
   <w:num w:numId="8">
-    <w:abstractNumId w:val="9"/>
+    <w:abstractNumId w:val="15"/>
   </w:num>
   <w:num w:numId="9">
     <w:abstractNumId w:val="0"/>
   </w:num>
   <w:num w:numId="10">
-    <w:abstractNumId w:val="13"/>
+    <w:abstractNumId w:val="19"/>
   </w:num>
   <w:num w:numId="11">
-    <w:abstractNumId w:val="12"/>
+    <w:abstractNumId w:val="18"/>
   </w:num>
   <w:num w:numId="12">
     <w:abstractNumId w:val="1"/>
   </w:num>
   <w:num w:numId="13">
-    <w:abstractNumId w:val="10"/>
+    <w:abstractNumId w:val="16"/>
   </w:num>
   <w:num w:numId="14">
-    <w:abstractNumId w:val="6"/>
+    <w:abstractNumId w:val="8"/>
   </w:num>
   <w:num w:numId="15">
-    <w:abstractNumId w:val="15"/>
+    <w:abstractNumId w:val="21"/>
   </w:num>
   <w:num w:numId="16">
-    <w:abstractNumId w:val="14"/>
+    <w:abstractNumId w:val="20"/>
   </w:num>
   <w:num w:numId="17">
-    <w:abstractNumId w:val="3"/>
+    <w:abstractNumId w:val="4"/>
+  </w:num>
+  <w:num w:numId="18">
+    <w:abstractNumId w:val="2"/>
+  </w:num>
+  <w:num w:numId="19">
+    <w:abstractNumId w:val="13"/>
+  </w:num>
+  <w:num w:numId="20">
+    <w:abstractNumId w:val="7"/>
+  </w:num>
+  <w:num w:numId="21">
+    <w:abstractNumId w:val="9"/>
+  </w:num>
+  <w:num w:numId="22">
+    <w:abstractNumId w:val="11"/>
+  </w:num>
+  <w:num w:numId="23">
+    <w:abstractNumId w:val="12"/>
   </w:num>
 </w:numbering>
 </file>
@@ -9569,6 +10828,58 @@
       <w:spacing w:after="0"/>
     </w:pPr>
   </w:style>
+  <w:style w:type="paragraph" w:styleId="Header">
+    <w:name w:val="header"/>
+    <w:basedOn w:val="Normal"/>
+    <w:link w:val="HeaderChar"/>
+    <w:uiPriority w:val="99"/>
+    <w:unhideWhenUsed/>
+    <w:rsid w:val="003A18DA"/>
+    <w:pPr>
+      <w:tabs>
+        <w:tab w:val="center" w:pos="4680"/>
+        <w:tab w:val="right" w:pos="9360"/>
+      </w:tabs>
+      <w:spacing w:after="0" w:line="240" w:lineRule="auto"/>
+    </w:pPr>
+  </w:style>
+  <w:style w:type="character" w:customStyle="1" w:styleId="HeaderChar">
+    <w:name w:val="Header Char"/>
+    <w:basedOn w:val="DefaultParagraphFont"/>
+    <w:link w:val="Header"/>
+    <w:uiPriority w:val="99"/>
+    <w:rsid w:val="003A18DA"/>
+  </w:style>
+  <w:style w:type="paragraph" w:styleId="Footer">
+    <w:name w:val="footer"/>
+    <w:basedOn w:val="Normal"/>
+    <w:link w:val="FooterChar"/>
+    <w:uiPriority w:val="99"/>
+    <w:unhideWhenUsed/>
+    <w:rsid w:val="003A18DA"/>
+    <w:pPr>
+      <w:tabs>
+        <w:tab w:val="center" w:pos="4680"/>
+        <w:tab w:val="right" w:pos="9360"/>
+      </w:tabs>
+      <w:spacing w:after="0" w:line="240" w:lineRule="auto"/>
+    </w:pPr>
+  </w:style>
+  <w:style w:type="character" w:customStyle="1" w:styleId="FooterChar">
+    <w:name w:val="Footer Char"/>
+    <w:basedOn w:val="DefaultParagraphFont"/>
+    <w:link w:val="Footer"/>
+    <w:uiPriority w:val="99"/>
+    <w:rsid w:val="003A18DA"/>
+  </w:style>
+  <w:style w:type="character" w:styleId="LineNumber">
+    <w:name w:val="line number"/>
+    <w:basedOn w:val="DefaultParagraphFont"/>
+    <w:uiPriority w:val="99"/>
+    <w:semiHidden/>
+    <w:unhideWhenUsed/>
+    <w:rsid w:val="009132ED"/>
+  </w:style>
 </w:styles>
 </file>
 
@@ -9876,7 +11187,7 @@
     <b:Title>apm.org.uk</b:Title>
     <b:ProductionCompany>APM</b:ProductionCompany>
     <b:URL>https://www.apm.org.uk/resources/find-a-resource/gantt-chart/</b:URL>
-    <b:RefOrder>5</b:RefOrder>
+    <b:RefOrder>4</b:RefOrder>
   </b:Source>
   <b:Source>
     <b:Tag>Pan22</b:Tag>
@@ -9921,13 +11232,13 @@
     <b:Guid>{E3973E75-456A-454C-836A-883C71010E25}</b:Guid>
     <b:Title>Zoho CRM</b:Title>
     <b:URL>https://www.zoho.com/crm/</b:URL>
-    <b:RefOrder>4</b:RefOrder>
+    <b:RefOrder>5</b:RefOrder>
   </b:Source>
 </b:Sources>
 </file>
 
 <file path=customXml/itemProps1.xml><?xml version="1.0" encoding="utf-8"?>
-<ds:datastoreItem xmlns:ds="http://schemas.openxmlformats.org/officeDocument/2006/customXml" ds:itemID="{B64774B8-8953-4930-AE5C-4D794A56275A}">
+<ds:datastoreItem xmlns:ds="http://schemas.openxmlformats.org/officeDocument/2006/customXml" ds:itemID="{2E5317BC-DB74-4EF4-9C97-A156D6E68A6A}">
   <ds:schemaRefs>
     <ds:schemaRef ds:uri="http://schemas.openxmlformats.org/officeDocument/2006/bibliography"/>
   </ds:schemaRefs>

</xml_diff>